<commit_message>
Triggers para preencher preco nas tabelas de exame e consulta
Triggers disparadas apos a criacao de consultas ou exames que alter o preco do um exame ou consulta com base no tipo da consulta ou exame.

Co-Authored-By: Paulo Amosse Cuambe <paulocuambe@users.noreply.github.com>
</commit_message>
<xml_diff>
--- a/documentacao/KLINIEK_DB_Documentation_.docx
+++ b/documentacao/KLINIEK_DB_Documentation_.docx
@@ -1,6 +1,6 @@
 
 <file path=word/document.xml><?xml version="1.0" encoding="utf-8"?>
-<w:document xmlns:wpc="http://schemas.microsoft.com/office/word/2010/wordprocessingCanvas" xmlns:mc="http://schemas.openxmlformats.org/markup-compatibility/2006" xmlns:o="urn:schemas-microsoft-com:office:office" xmlns:r="http://schemas.openxmlformats.org/officeDocument/2006/relationships" xmlns:m="http://schemas.openxmlformats.org/officeDocument/2006/math" xmlns:v="urn:schemas-microsoft-com:vml" xmlns:wp14="http://schemas.microsoft.com/office/word/2010/wordprocessingDrawing" xmlns:wp="http://schemas.openxmlformats.org/drawingml/2006/wordprocessingDrawing" xmlns:w10="urn:schemas-microsoft-com:office:word" xmlns:w="http://schemas.openxmlformats.org/wordprocessingml/2006/main" xmlns:w14="http://schemas.microsoft.com/office/word/2010/wordml" xmlns:wpg="http://schemas.microsoft.com/office/word/2010/wordprocessingGroup" xmlns:wpi="http://schemas.microsoft.com/office/word/2010/wordprocessingInk" xmlns:wne="http://schemas.microsoft.com/office/word/2006/wordml" xmlns:wps="http://schemas.microsoft.com/office/word/2010/wordprocessingShape" mc:Ignorable="w14 wp14">
+<w:document xmlns:wpc="http://schemas.microsoft.com/office/word/2010/wordprocessingCanvas" xmlns:cx="http://schemas.microsoft.com/office/drawing/2014/chartex" xmlns:cx1="http://schemas.microsoft.com/office/drawing/2015/9/8/chartex" xmlns:cx2="http://schemas.microsoft.com/office/drawing/2015/10/21/chartex" xmlns:cx3="http://schemas.microsoft.com/office/drawing/2016/5/9/chartex" xmlns:cx4="http://schemas.microsoft.com/office/drawing/2016/5/10/chartex" xmlns:cx5="http://schemas.microsoft.com/office/drawing/2016/5/11/chartex" xmlns:cx6="http://schemas.microsoft.com/office/drawing/2016/5/12/chartex" xmlns:cx7="http://schemas.microsoft.com/office/drawing/2016/5/13/chartex" xmlns:cx8="http://schemas.microsoft.com/office/drawing/2016/5/14/chartex" xmlns:mc="http://schemas.openxmlformats.org/markup-compatibility/2006" xmlns:aink="http://schemas.microsoft.com/office/drawing/2016/ink" xmlns:am3d="http://schemas.microsoft.com/office/drawing/2017/model3d" xmlns:o="urn:schemas-microsoft-com:office:office" xmlns:r="http://schemas.openxmlformats.org/officeDocument/2006/relationships" xmlns:m="http://schemas.openxmlformats.org/officeDocument/2006/math" xmlns:v="urn:schemas-microsoft-com:vml" xmlns:wp14="http://schemas.microsoft.com/office/word/2010/wordprocessingDrawing" xmlns:wp="http://schemas.openxmlformats.org/drawingml/2006/wordprocessingDrawing" xmlns:w10="urn:schemas-microsoft-com:office:word" xmlns:w="http://schemas.openxmlformats.org/wordprocessingml/2006/main" xmlns:w14="http://schemas.microsoft.com/office/word/2010/wordml" xmlns:w15="http://schemas.microsoft.com/office/word/2012/wordml" xmlns:w16cid="http://schemas.microsoft.com/office/word/2016/wordml/cid" xmlns:w16se="http://schemas.microsoft.com/office/word/2015/wordml/symex" xmlns:wpg="http://schemas.microsoft.com/office/word/2010/wordprocessingGroup" xmlns:wpi="http://schemas.microsoft.com/office/word/2010/wordprocessingInk" xmlns:wne="http://schemas.microsoft.com/office/word/2006/wordml" xmlns:wps="http://schemas.microsoft.com/office/word/2010/wordprocessingShape" mc:Ignorable="w14 w15 w16se w16cid wp14">
   <w:body>
     <w:p>
       <w:pPr>
@@ -40,7 +40,7 @@
                     </pic:cNvPicPr>
                   </pic:nvPicPr>
                   <pic:blipFill>
-                    <a:blip r:embed="rId9">
+                    <a:blip r:embed="rId8">
                       <a:extLst>
                         <a:ext uri="{28A0092B-C50C-407E-A947-70E740481C1C}">
                           <a14:useLocalDpi xmlns:a14="http://schemas.microsoft.com/office/drawing/2010/main" val="0"/>
@@ -233,7 +233,7 @@
           <w:szCs w:val="40"/>
           <w:lang w:val="pt-PT"/>
         </w:rPr>
-        <w:t>Tema do trabalho do Grupo</w:t>
+        <w:t>Kliniek – Sistema de Gestão de Processos Clinicos</w:t>
       </w:r>
     </w:p>
     <w:p>
@@ -453,21 +453,12 @@
           <w:lang w:val="pt-PT"/>
         </w:rPr>
       </w:pPr>
-      <w:proofErr w:type="gramStart"/>
-      <w:r>
-        <w:rPr>
-          <w:rFonts w:ascii="Times New Roman" w:hAnsi="Times New Roman" w:cs="Times New Roman"/>
-          <w:lang w:val="pt-PT"/>
-        </w:rPr>
-        <w:t>dr</w:t>
-      </w:r>
-      <w:proofErr w:type="gramEnd"/>
-      <w:r>
-        <w:rPr>
-          <w:rFonts w:ascii="Times New Roman" w:hAnsi="Times New Roman" w:cs="Times New Roman"/>
-          <w:lang w:val="pt-PT"/>
-        </w:rPr>
-        <w:t>.</w:t>
+      <w:r>
+        <w:rPr>
+          <w:rFonts w:ascii="Times New Roman" w:hAnsi="Times New Roman" w:cs="Times New Roman"/>
+          <w:lang w:val="pt-PT"/>
+        </w:rPr>
+        <w:t>dr.</w:t>
       </w:r>
       <w:r>
         <w:rPr>
@@ -476,7 +467,6 @@
         </w:rPr>
         <w:t xml:space="preserve"> </w:t>
       </w:r>
-      <w:proofErr w:type="gramStart"/>
       <w:r>
         <w:rPr>
           <w:rFonts w:ascii="Times New Roman" w:hAnsi="Times New Roman" w:cs="Times New Roman"/>
@@ -484,7 +474,6 @@
         </w:rPr>
         <w:t>Jordão  Uache</w:t>
       </w:r>
-      <w:proofErr w:type="gramEnd"/>
     </w:p>
     <w:p>
       <w:pPr>
@@ -562,8 +551,8 @@
           <w:lang w:val="pt-PT"/>
         </w:rPr>
         <w:sectPr>
-          <w:footerReference w:type="default" r:id="rId10"/>
-          <w:footerReference w:type="first" r:id="rId11"/>
+          <w:footerReference w:type="default" r:id="rId9"/>
+          <w:footerReference w:type="first" r:id="rId10"/>
           <w:pgSz w:w="12240" w:h="15840"/>
           <w:pgMar w:top="1440" w:right="1440" w:bottom="1440" w:left="1440" w:header="720" w:footer="720" w:gutter="0"/>
           <w:cols w:space="720"/>
@@ -596,7 +585,7 @@
       <w:sdtContent>
         <w:p>
           <w:pPr>
-            <w:pStyle w:val="Ttulodondice"/>
+            <w:pStyle w:val="CabealhodoSumrio"/>
           </w:pPr>
           <w:proofErr w:type="spellStart"/>
           <w:r>
@@ -609,7 +598,7 @@
         </w:p>
         <w:p>
           <w:pPr>
-            <w:pStyle w:val="ndice1"/>
+            <w:pStyle w:val="Sumrio1"/>
             <w:tabs>
               <w:tab w:val="left" w:pos="440"/>
               <w:tab w:val="right" w:leader="dot" w:pos="9350"/>
@@ -631,7 +620,7 @@
           <w:hyperlink w:anchor="_Toc23151719" w:history="1">
             <w:r>
               <w:rPr>
-                <w:rStyle w:val="Hiperligao"/>
+                <w:rStyle w:val="Hyperlink"/>
                 <w:noProof/>
                 <w:lang w:val="pt-BR"/>
               </w:rPr>
@@ -646,7 +635,7 @@
             </w:r>
             <w:r>
               <w:rPr>
-                <w:rStyle w:val="Hiperligao"/>
+                <w:rStyle w:val="Hyperlink"/>
                 <w:noProof/>
                 <w:lang w:val="pt-BR"/>
               </w:rPr>
@@ -704,7 +693,7 @@
         </w:p>
         <w:p>
           <w:pPr>
-            <w:pStyle w:val="ndice2"/>
+            <w:pStyle w:val="Sumrio2"/>
             <w:rPr>
               <w:noProof/>
               <w:lang w:eastAsia="en-US"/>
@@ -713,7 +702,7 @@
           <w:hyperlink w:anchor="_Toc23151720" w:history="1">
             <w:r>
               <w:rPr>
-                <w:rStyle w:val="Hiperligao"/>
+                <w:rStyle w:val="Hyperlink"/>
                 <w:rFonts w:ascii="Times New Roman" w:hAnsi="Times New Roman" w:cs="Times New Roman"/>
                 <w:noProof/>
                 <w:lang w:val="pt-BR"/>
@@ -729,7 +718,7 @@
             </w:r>
             <w:r>
               <w:rPr>
-                <w:rStyle w:val="Hiperligao"/>
+                <w:rStyle w:val="Hyperlink"/>
                 <w:noProof/>
                 <w:lang w:val="pt-BR"/>
               </w:rPr>
@@ -787,7 +776,7 @@
         </w:p>
         <w:p>
           <w:pPr>
-            <w:pStyle w:val="ndice2"/>
+            <w:pStyle w:val="Sumrio2"/>
             <w:rPr>
               <w:noProof/>
               <w:lang w:eastAsia="en-US"/>
@@ -796,7 +785,7 @@
           <w:hyperlink w:anchor="_Toc23151721" w:history="1">
             <w:r>
               <w:rPr>
-                <w:rStyle w:val="Hiperligao"/>
+                <w:rStyle w:val="Hyperlink"/>
                 <w:noProof/>
               </w:rPr>
               <w:t>1.2.</w:t>
@@ -810,7 +799,7 @@
             </w:r>
             <w:r>
               <w:rPr>
-                <w:rStyle w:val="Hiperligao"/>
+                <w:rStyle w:val="Hyperlink"/>
                 <w:noProof/>
               </w:rPr>
               <w:t>Descrição do problema</w:t>
@@ -867,7 +856,7 @@
         </w:p>
         <w:p>
           <w:pPr>
-            <w:pStyle w:val="ndice1"/>
+            <w:pStyle w:val="Sumrio1"/>
             <w:tabs>
               <w:tab w:val="left" w:pos="440"/>
               <w:tab w:val="right" w:leader="dot" w:pos="9350"/>
@@ -880,7 +869,7 @@
           <w:hyperlink w:anchor="_Toc23151722" w:history="1">
             <w:r>
               <w:rPr>
-                <w:rStyle w:val="Hiperligao"/>
+                <w:rStyle w:val="Hyperlink"/>
                 <w:noProof/>
                 <w:lang w:val="pt-BR"/>
               </w:rPr>
@@ -895,7 +884,7 @@
             </w:r>
             <w:r>
               <w:rPr>
-                <w:rStyle w:val="Hiperligao"/>
+                <w:rStyle w:val="Hyperlink"/>
                 <w:noProof/>
                 <w:lang w:val="pt-BR"/>
               </w:rPr>
@@ -953,7 +942,7 @@
         </w:p>
         <w:p>
           <w:pPr>
-            <w:pStyle w:val="ndice1"/>
+            <w:pStyle w:val="Sumrio1"/>
             <w:tabs>
               <w:tab w:val="left" w:pos="660"/>
               <w:tab w:val="right" w:leader="dot" w:pos="9350"/>
@@ -966,7 +955,7 @@
           <w:hyperlink w:anchor="_Toc23151723" w:history="1">
             <w:r>
               <w:rPr>
-                <w:rStyle w:val="Hiperligao"/>
+                <w:rStyle w:val="Hyperlink"/>
                 <w:noProof/>
                 <w:lang w:val="pt-BR"/>
               </w:rPr>
@@ -981,7 +970,7 @@
             </w:r>
             <w:r>
               <w:rPr>
-                <w:rStyle w:val="Hiperligao"/>
+                <w:rStyle w:val="Hyperlink"/>
                 <w:noProof/>
                 <w:lang w:val="pt-BR"/>
               </w:rPr>
@@ -1039,7 +1028,7 @@
         </w:p>
         <w:p>
           <w:pPr>
-            <w:pStyle w:val="ndice1"/>
+            <w:pStyle w:val="Sumrio1"/>
             <w:tabs>
               <w:tab w:val="left" w:pos="660"/>
               <w:tab w:val="right" w:leader="dot" w:pos="9350"/>
@@ -1052,7 +1041,7 @@
           <w:hyperlink w:anchor="_Toc23151724" w:history="1">
             <w:r>
               <w:rPr>
-                <w:rStyle w:val="Hiperligao"/>
+                <w:rStyle w:val="Hyperlink"/>
                 <w:noProof/>
                 <w:lang w:val="pt-BR"/>
               </w:rPr>
@@ -1067,7 +1056,7 @@
             </w:r>
             <w:r>
               <w:rPr>
-                <w:rStyle w:val="Hiperligao"/>
+                <w:rStyle w:val="Hyperlink"/>
                 <w:noProof/>
                 <w:lang w:val="pt-BR"/>
               </w:rPr>
@@ -1125,7 +1114,7 @@
         </w:p>
         <w:p>
           <w:pPr>
-            <w:pStyle w:val="ndice2"/>
+            <w:pStyle w:val="Sumrio2"/>
             <w:rPr>
               <w:noProof/>
               <w:lang w:eastAsia="en-US"/>
@@ -1134,7 +1123,7 @@
           <w:hyperlink w:anchor="_Toc23151725" w:history="1">
             <w:r>
               <w:rPr>
-                <w:rStyle w:val="Hiperligao"/>
+                <w:rStyle w:val="Hyperlink"/>
                 <w:noProof/>
                 <w:lang w:val="pt-BR"/>
               </w:rPr>
@@ -1149,7 +1138,7 @@
             </w:r>
             <w:r>
               <w:rPr>
-                <w:rStyle w:val="Hiperligao"/>
+                <w:rStyle w:val="Hyperlink"/>
                 <w:noProof/>
                 <w:lang w:val="pt-BR"/>
               </w:rPr>
@@ -1207,7 +1196,7 @@
         </w:p>
         <w:p>
           <w:pPr>
-            <w:pStyle w:val="ndice2"/>
+            <w:pStyle w:val="Sumrio2"/>
             <w:rPr>
               <w:noProof/>
               <w:lang w:eastAsia="en-US"/>
@@ -1216,7 +1205,7 @@
           <w:hyperlink w:anchor="_Toc23151726" w:history="1">
             <w:r>
               <w:rPr>
-                <w:rStyle w:val="Hiperligao"/>
+                <w:rStyle w:val="Hyperlink"/>
                 <w:noProof/>
                 <w:lang w:val="pt-BR"/>
               </w:rPr>
@@ -1231,7 +1220,7 @@
             </w:r>
             <w:r>
               <w:rPr>
-                <w:rStyle w:val="Hiperligao"/>
+                <w:rStyle w:val="Hyperlink"/>
                 <w:noProof/>
                 <w:lang w:val="pt-BR"/>
               </w:rPr>
@@ -1289,7 +1278,7 @@
         </w:p>
         <w:p>
           <w:pPr>
-            <w:pStyle w:val="ndice2"/>
+            <w:pStyle w:val="Sumrio2"/>
             <w:rPr>
               <w:noProof/>
               <w:lang w:eastAsia="en-US"/>
@@ -1298,7 +1287,7 @@
           <w:hyperlink w:anchor="_Toc23151727" w:history="1">
             <w:r>
               <w:rPr>
-                <w:rStyle w:val="Hiperligao"/>
+                <w:rStyle w:val="Hyperlink"/>
                 <w:i/>
                 <w:noProof/>
                 <w:lang w:val="pt-BR"/>
@@ -1314,7 +1303,7 @@
             </w:r>
             <w:r>
               <w:rPr>
-                <w:rStyle w:val="Hiperligao"/>
+                <w:rStyle w:val="Hyperlink"/>
                 <w:noProof/>
                 <w:lang w:val="pt-BR"/>
               </w:rPr>
@@ -1322,7 +1311,7 @@
             </w:r>
             <w:r>
               <w:rPr>
-                <w:rStyle w:val="Hiperligao"/>
+                <w:rStyle w:val="Hyperlink"/>
                 <w:i/>
                 <w:noProof/>
                 <w:lang w:val="pt-BR"/>
@@ -1381,7 +1370,7 @@
         </w:p>
         <w:p>
           <w:pPr>
-            <w:pStyle w:val="ndice2"/>
+            <w:pStyle w:val="Sumrio2"/>
             <w:rPr>
               <w:noProof/>
               <w:lang w:eastAsia="en-US"/>
@@ -1390,7 +1379,7 @@
           <w:hyperlink w:anchor="_Toc23151728" w:history="1">
             <w:r>
               <w:rPr>
-                <w:rStyle w:val="Hiperligao"/>
+                <w:rStyle w:val="Hyperlink"/>
                 <w:noProof/>
                 <w:lang w:val="pt-BR"/>
               </w:rPr>
@@ -1405,7 +1394,7 @@
             </w:r>
             <w:r>
               <w:rPr>
-                <w:rStyle w:val="Hiperligao"/>
+                <w:rStyle w:val="Hyperlink"/>
                 <w:noProof/>
                 <w:lang w:val="pt-BR"/>
               </w:rPr>
@@ -1463,7 +1452,7 @@
         </w:p>
         <w:p>
           <w:pPr>
-            <w:pStyle w:val="ndice2"/>
+            <w:pStyle w:val="Sumrio2"/>
             <w:rPr>
               <w:noProof/>
               <w:lang w:eastAsia="en-US"/>
@@ -1472,7 +1461,7 @@
           <w:hyperlink w:anchor="_Toc23151729" w:history="1">
             <w:r>
               <w:rPr>
-                <w:rStyle w:val="Hiperligao"/>
+                <w:rStyle w:val="Hyperlink"/>
                 <w:noProof/>
                 <w:lang w:val="pt-BR"/>
               </w:rPr>
@@ -1487,7 +1476,7 @@
             </w:r>
             <w:r>
               <w:rPr>
-                <w:rStyle w:val="Hiperligao"/>
+                <w:rStyle w:val="Hyperlink"/>
                 <w:noProof/>
                 <w:lang w:val="pt-BR"/>
               </w:rPr>
@@ -1545,7 +1534,7 @@
         </w:p>
         <w:p>
           <w:pPr>
-            <w:pStyle w:val="ndice2"/>
+            <w:pStyle w:val="Sumrio2"/>
             <w:rPr>
               <w:noProof/>
               <w:lang w:eastAsia="en-US"/>
@@ -1554,7 +1543,7 @@
           <w:hyperlink w:anchor="_Toc23151730" w:history="1">
             <w:r>
               <w:rPr>
-                <w:rStyle w:val="Hiperligao"/>
+                <w:rStyle w:val="Hyperlink"/>
                 <w:noProof/>
                 <w:lang w:val="pt-BR"/>
               </w:rPr>
@@ -1569,7 +1558,7 @@
             </w:r>
             <w:r>
               <w:rPr>
-                <w:rStyle w:val="Hiperligao"/>
+                <w:rStyle w:val="Hyperlink"/>
                 <w:noProof/>
                 <w:lang w:val="pt-BR"/>
               </w:rPr>
@@ -1627,7 +1616,7 @@
         </w:p>
         <w:p>
           <w:pPr>
-            <w:pStyle w:val="ndice1"/>
+            <w:pStyle w:val="Sumrio1"/>
             <w:tabs>
               <w:tab w:val="left" w:pos="440"/>
               <w:tab w:val="right" w:leader="dot" w:pos="9350"/>
@@ -1640,7 +1629,7 @@
           <w:hyperlink w:anchor="_Toc23151731" w:history="1">
             <w:r>
               <w:rPr>
-                <w:rStyle w:val="Hiperligao"/>
+                <w:rStyle w:val="Hyperlink"/>
                 <w:noProof/>
                 <w:lang w:val="pt-BR"/>
               </w:rPr>
@@ -1655,7 +1644,7 @@
             </w:r>
             <w:r>
               <w:rPr>
-                <w:rStyle w:val="Hiperligao"/>
+                <w:rStyle w:val="Hyperlink"/>
                 <w:noProof/>
                 <w:lang w:val="pt-BR"/>
               </w:rPr>
@@ -1787,7 +1776,7 @@
     </w:p>
     <w:p>
       <w:pPr>
-        <w:pStyle w:val="Cabealho1"/>
+        <w:pStyle w:val="Ttulo1"/>
         <w:numPr>
           <w:ilvl w:val="0"/>
           <w:numId w:val="5"/>
@@ -1810,7 +1799,7 @@
     </w:p>
     <w:p>
       <w:pPr>
-        <w:pStyle w:val="Cabealho2"/>
+        <w:pStyle w:val="Ttulo2"/>
         <w:numPr>
           <w:ilvl w:val="1"/>
           <w:numId w:val="5"/>
@@ -1874,7 +1863,7 @@
     </w:p>
     <w:p>
       <w:pPr>
-        <w:pStyle w:val="Cabealho2"/>
+        <w:pStyle w:val="Ttulo2"/>
         <w:numPr>
           <w:ilvl w:val="1"/>
           <w:numId w:val="5"/>
@@ -2103,7 +2092,7 @@
     </w:p>
     <w:p>
       <w:pPr>
-        <w:pStyle w:val="Cabealho1"/>
+        <w:pStyle w:val="Ttulo1"/>
         <w:numPr>
           <w:ilvl w:val="0"/>
           <w:numId w:val="5"/>
@@ -2228,7 +2217,7 @@
     </w:p>
     <w:p>
       <w:pPr>
-        <w:pStyle w:val="Cabealho1"/>
+        <w:pStyle w:val="Ttulo1"/>
         <w:numPr>
           <w:ilvl w:val="0"/>
           <w:numId w:val="5"/>
@@ -2391,77 +2380,26 @@
           <w:szCs w:val="24"/>
           <w:lang w:val="pt-PT"/>
         </w:rPr>
-        <w:t xml:space="preserve">das, foi usado o SGDB foi o </w:t>
-      </w:r>
-      <w:proofErr w:type="spellStart"/>
-      <w:r>
-        <w:rPr>
-          <w:rFonts w:ascii="Times New Roman" w:hAnsi="Times New Roman" w:cs="Times New Roman"/>
-          <w:sz w:val="24"/>
-          <w:szCs w:val="24"/>
-          <w:lang w:val="pt-PT"/>
-        </w:rPr>
-        <w:t>PostgreSQL</w:t>
-      </w:r>
-      <w:proofErr w:type="spellEnd"/>
-      <w:r>
-        <w:rPr>
-          <w:rFonts w:ascii="Times New Roman" w:hAnsi="Times New Roman" w:cs="Times New Roman"/>
-          <w:sz w:val="24"/>
-          <w:szCs w:val="24"/>
-          <w:lang w:val="pt-PT"/>
-        </w:rPr>
-        <w:t>, para a geraç</w:t>
-      </w:r>
-      <w:r>
-        <w:rPr>
-          <w:rFonts w:ascii="Times New Roman" w:hAnsi="Times New Roman" w:cs="Times New Roman"/>
-          <w:sz w:val="24"/>
-          <w:szCs w:val="24"/>
-          <w:lang w:val="pt-PT"/>
-        </w:rPr>
-        <w:t xml:space="preserve">ão do Diagrama de </w:t>
-      </w:r>
-      <w:proofErr w:type="gramStart"/>
-      <w:r>
-        <w:rPr>
-          <w:rFonts w:ascii="Times New Roman" w:hAnsi="Times New Roman" w:cs="Times New Roman"/>
-          <w:sz w:val="24"/>
-          <w:szCs w:val="24"/>
-          <w:lang w:val="pt-PT"/>
-        </w:rPr>
-        <w:t>Entidade  Relacionamento</w:t>
-      </w:r>
-      <w:proofErr w:type="gramEnd"/>
-      <w:r>
-        <w:rPr>
-          <w:rFonts w:ascii="Times New Roman" w:hAnsi="Times New Roman" w:cs="Times New Roman"/>
-          <w:sz w:val="24"/>
-          <w:szCs w:val="24"/>
-          <w:lang w:val="pt-PT"/>
-        </w:rPr>
-        <w:t xml:space="preserve"> foi u</w:t>
-      </w:r>
-      <w:r>
-        <w:rPr>
-          <w:rFonts w:ascii="Times New Roman" w:hAnsi="Times New Roman" w:cs="Times New Roman"/>
-          <w:sz w:val="24"/>
-          <w:szCs w:val="24"/>
-          <w:lang w:val="pt-PT"/>
-        </w:rPr>
-        <w:t xml:space="preserve">sado o </w:t>
-      </w:r>
-      <w:proofErr w:type="spellStart"/>
-      <w:r>
-        <w:rPr>
-          <w:rFonts w:ascii="Times New Roman" w:hAnsi="Times New Roman" w:cs="Times New Roman"/>
-          <w:sz w:val="24"/>
-          <w:szCs w:val="24"/>
-          <w:lang w:val="pt-PT"/>
-        </w:rPr>
-        <w:t>DBWrench</w:t>
-      </w:r>
-      <w:proofErr w:type="spellEnd"/>
+        <w:t>das, foi usado o SGDB foi o PostgreSQL, para a geraç</w:t>
+      </w:r>
+      <w:r>
+        <w:rPr>
+          <w:rFonts w:ascii="Times New Roman" w:hAnsi="Times New Roman" w:cs="Times New Roman"/>
+          <w:sz w:val="24"/>
+          <w:szCs w:val="24"/>
+          <w:lang w:val="pt-PT"/>
+        </w:rPr>
+        <w:t>ão do Diagrama de Entidade  Relacionamento foi u</w:t>
+      </w:r>
+      <w:r>
+        <w:rPr>
+          <w:rFonts w:ascii="Times New Roman" w:hAnsi="Times New Roman" w:cs="Times New Roman"/>
+          <w:sz w:val="24"/>
+          <w:szCs w:val="24"/>
+          <w:lang w:val="pt-PT"/>
+        </w:rPr>
+        <w:t>sado o DBWrench</w:t>
+      </w:r>
       <w:r>
         <w:rPr>
           <w:rFonts w:ascii="Times New Roman" w:hAnsi="Times New Roman" w:cs="Times New Roman"/>
@@ -2487,67 +2425,7 @@
           <w:szCs w:val="24"/>
           <w:lang w:val="pt-PT"/>
         </w:rPr>
-        <w:t xml:space="preserve"> o </w:t>
-      </w:r>
-      <w:proofErr w:type="spellStart"/>
-      <w:r>
-        <w:rPr>
-          <w:rFonts w:ascii="Times New Roman" w:hAnsi="Times New Roman" w:cs="Times New Roman"/>
-          <w:sz w:val="24"/>
-          <w:szCs w:val="24"/>
-          <w:lang w:val="pt-PT"/>
-        </w:rPr>
-        <w:t>PGAdmin</w:t>
-      </w:r>
-      <w:proofErr w:type="spellEnd"/>
-      <w:r>
-        <w:rPr>
-          <w:rFonts w:ascii="Times New Roman" w:hAnsi="Times New Roman" w:cs="Times New Roman"/>
-          <w:sz w:val="24"/>
-          <w:szCs w:val="24"/>
-          <w:lang w:val="pt-PT"/>
-        </w:rPr>
-        <w:t xml:space="preserve">, o </w:t>
-      </w:r>
-      <w:proofErr w:type="spellStart"/>
-      <w:r>
-        <w:rPr>
-          <w:rFonts w:ascii="Times New Roman" w:hAnsi="Times New Roman" w:cs="Times New Roman"/>
-          <w:sz w:val="24"/>
-          <w:szCs w:val="24"/>
-          <w:lang w:val="pt-PT"/>
-        </w:rPr>
-        <w:t>SublimeText</w:t>
-      </w:r>
-      <w:proofErr w:type="spellEnd"/>
-      <w:r>
-        <w:rPr>
-          <w:rFonts w:ascii="Times New Roman" w:hAnsi="Times New Roman" w:cs="Times New Roman"/>
-          <w:sz w:val="24"/>
-          <w:szCs w:val="24"/>
-          <w:lang w:val="pt-PT"/>
-        </w:rPr>
-        <w:t xml:space="preserve"> e o </w:t>
-      </w:r>
-      <w:proofErr w:type="spellStart"/>
-      <w:r>
-        <w:rPr>
-          <w:rFonts w:ascii="Times New Roman" w:hAnsi="Times New Roman" w:cs="Times New Roman"/>
-          <w:sz w:val="24"/>
-          <w:szCs w:val="24"/>
-          <w:lang w:val="pt-PT"/>
-        </w:rPr>
-        <w:t>JetBrainsDataGrid</w:t>
-      </w:r>
-      <w:proofErr w:type="spellEnd"/>
-      <w:r>
-        <w:rPr>
-          <w:rFonts w:ascii="Times New Roman" w:hAnsi="Times New Roman" w:cs="Times New Roman"/>
-          <w:sz w:val="24"/>
-          <w:szCs w:val="24"/>
-          <w:lang w:val="pt-PT"/>
-        </w:rPr>
-        <w:t>.</w:t>
+        <w:t xml:space="preserve"> o PGAdmin, o SublimeText e o JetBrainsDataGrid.</w:t>
       </w:r>
     </w:p>
     <w:p>
@@ -2578,8 +2456,6 @@
         </w:rPr>
         <w:t xml:space="preserve">o similar ao </w:t>
       </w:r>
-      <w:proofErr w:type="spellStart"/>
-      <w:proofErr w:type="gramStart"/>
       <w:r>
         <w:rPr>
           <w:rFonts w:ascii="Times New Roman" w:hAnsi="Times New Roman" w:cs="Times New Roman"/>
@@ -2588,37 +2464,27 @@
           <w:szCs w:val="24"/>
           <w:lang w:val="pt-PT"/>
         </w:rPr>
-        <w:t>XtremeProgramming</w:t>
-      </w:r>
-      <w:proofErr w:type="spellEnd"/>
-      <w:r>
-        <w:rPr>
-          <w:rFonts w:ascii="Times New Roman" w:hAnsi="Times New Roman" w:cs="Times New Roman"/>
-          <w:i/>
-          <w:sz w:val="24"/>
-          <w:szCs w:val="24"/>
-          <w:lang w:val="pt-PT"/>
-        </w:rPr>
-        <w:t>(</w:t>
-      </w:r>
-      <w:r>
-        <w:rPr>
-          <w:rFonts w:ascii="Times New Roman" w:hAnsi="Times New Roman" w:cs="Times New Roman"/>
-          <w:sz w:val="24"/>
-          <w:szCs w:val="24"/>
-          <w:lang w:val="pt-PT"/>
-        </w:rPr>
-        <w:t>Programação</w:t>
-      </w:r>
-      <w:proofErr w:type="gramEnd"/>
-      <w:r>
-        <w:rPr>
-          <w:rFonts w:ascii="Times New Roman" w:hAnsi="Times New Roman" w:cs="Times New Roman"/>
-          <w:sz w:val="24"/>
-          <w:szCs w:val="24"/>
-          <w:lang w:val="pt-PT"/>
-        </w:rPr>
-        <w:t xml:space="preserve"> Extrema) que consistiu particularmente no uso da t</w:t>
+        <w:t>XtremeProgramming(</w:t>
+      </w:r>
+      <w:r>
+        <w:rPr>
+          <w:rFonts w:ascii="Times New Roman" w:hAnsi="Times New Roman" w:cs="Times New Roman"/>
+          <w:sz w:val="24"/>
+          <w:szCs w:val="24"/>
+          <w:lang w:val="pt-PT"/>
+        </w:rPr>
+        <w:t>Programação Extrema) que consistiu</w:t>
+      </w:r>
+      <w:bookmarkStart w:id="5" w:name="_GoBack"/>
+      <w:bookmarkEnd w:id="5"/>
+      <w:r>
+        <w:rPr>
+          <w:rFonts w:ascii="Times New Roman" w:hAnsi="Times New Roman" w:cs="Times New Roman"/>
+          <w:sz w:val="24"/>
+          <w:szCs w:val="24"/>
+          <w:lang w:val="pt-PT"/>
+        </w:rPr>
+        <w:t xml:space="preserve"> particularmente no uso da t</w:t>
       </w:r>
       <w:r>
         <w:rPr>
@@ -2669,7 +2535,7 @@
     </w:p>
     <w:p>
       <w:pPr>
-        <w:pStyle w:val="Cabealho1"/>
+        <w:pStyle w:val="Ttulo1"/>
         <w:numPr>
           <w:ilvl w:val="0"/>
           <w:numId w:val="5"/>
@@ -2678,7 +2544,7 @@
           <w:lang w:val="pt-BR"/>
         </w:rPr>
       </w:pPr>
-      <w:bookmarkStart w:id="5" w:name="_Toc23151724"/>
+      <w:bookmarkStart w:id="6" w:name="_Toc23151724"/>
       <w:r>
         <w:rPr>
           <w:lang w:val="pt-BR"/>
@@ -2686,18 +2552,18 @@
         <w:lastRenderedPageBreak/>
         <w:t>Desenvolvimento do sistema</w:t>
       </w:r>
-      <w:bookmarkEnd w:id="5"/>
-    </w:p>
-    <w:p>
-      <w:pPr>
-        <w:rPr>
-          <w:lang w:val="pt-BR"/>
-        </w:rPr>
-      </w:pPr>
-    </w:p>
-    <w:p>
-      <w:pPr>
-        <w:pStyle w:val="Cabealho2"/>
+      <w:bookmarkEnd w:id="6"/>
+    </w:p>
+    <w:p>
+      <w:pPr>
+        <w:rPr>
+          <w:lang w:val="pt-BR"/>
+        </w:rPr>
+      </w:pPr>
+    </w:p>
+    <w:p>
+      <w:pPr>
+        <w:pStyle w:val="Ttulo2"/>
         <w:numPr>
           <w:ilvl w:val="1"/>
           <w:numId w:val="5"/>
@@ -2706,14 +2572,14 @@
           <w:lang w:val="pt-BR"/>
         </w:rPr>
       </w:pPr>
-      <w:bookmarkStart w:id="6" w:name="_Toc23151725"/>
+      <w:bookmarkStart w:id="7" w:name="_Toc23151725"/>
       <w:r>
         <w:rPr>
           <w:lang w:val="pt-BR"/>
         </w:rPr>
         <w:t>Diagrama de Entidade e Relacionamento</w:t>
       </w:r>
-      <w:bookmarkEnd w:id="6"/>
+      <w:bookmarkEnd w:id="7"/>
     </w:p>
     <w:p>
       <w:pPr>
@@ -2747,7 +2613,7 @@
                     <pic:cNvPicPr/>
                   </pic:nvPicPr>
                   <pic:blipFill>
-                    <a:blip r:embed="rId12"/>
+                    <a:blip r:embed="rId11"/>
                     <a:stretch>
                       <a:fillRect/>
                     </a:stretch>
@@ -2770,7 +2636,7 @@
     </w:p>
     <w:p>
       <w:pPr>
-        <w:pStyle w:val="Cabealho2"/>
+        <w:pStyle w:val="Ttulo2"/>
         <w:numPr>
           <w:ilvl w:val="1"/>
           <w:numId w:val="5"/>
@@ -2779,7 +2645,7 @@
           <w:lang w:val="pt-BR"/>
         </w:rPr>
       </w:pPr>
-      <w:bookmarkStart w:id="7" w:name="_Toc23151726"/>
+      <w:bookmarkStart w:id="8" w:name="_Toc23151726"/>
       <w:r>
         <w:rPr>
           <w:lang w:val="pt-BR"/>
@@ -2804,7 +2670,7 @@
         </w:rPr>
         <w:t xml:space="preserve"> e/ou Views</w:t>
       </w:r>
-      <w:bookmarkEnd w:id="7"/>
+      <w:bookmarkEnd w:id="8"/>
     </w:p>
     <w:p>
       <w:pPr>
@@ -2824,17 +2690,7 @@
           <w:szCs w:val="24"/>
           <w:lang w:val="pt-BR"/>
         </w:rPr>
-        <w:t>&lt;</w:t>
-      </w:r>
-      <w:bookmarkStart w:id="8" w:name="_GoBack"/>
-      <w:r>
-        <w:rPr>
-          <w:rFonts w:ascii="Times New Roman" w:hAnsi="Times New Roman" w:cs="Times New Roman"/>
-          <w:sz w:val="24"/>
-          <w:szCs w:val="24"/>
-          <w:lang w:val="pt-BR"/>
-        </w:rPr>
-        <w:t>Neste ponto, o grup</w:t>
+        <w:t>&lt;Neste ponto, o grup</w:t>
       </w:r>
       <w:r>
         <w:rPr>
@@ -2893,7 +2749,7 @@
     </w:p>
     <w:p>
       <w:pPr>
-        <w:pStyle w:val="Cabealho2"/>
+        <w:pStyle w:val="Ttulo2"/>
         <w:numPr>
           <w:ilvl w:val="1"/>
           <w:numId w:val="5"/>
@@ -2904,7 +2760,6 @@
         </w:rPr>
       </w:pPr>
       <w:bookmarkStart w:id="9" w:name="_Toc23151727"/>
-      <w:bookmarkEnd w:id="8"/>
       <w:r>
         <w:rPr>
           <w:lang w:val="pt-BR"/>
@@ -2997,7 +2852,7 @@
     </w:p>
     <w:p>
       <w:pPr>
-        <w:pStyle w:val="Cabealho2"/>
+        <w:pStyle w:val="Ttulo2"/>
         <w:numPr>
           <w:ilvl w:val="1"/>
           <w:numId w:val="5"/>
@@ -3060,7 +2915,7 @@
     </w:p>
     <w:p>
       <w:pPr>
-        <w:pStyle w:val="Cabealho2"/>
+        <w:pStyle w:val="Ttulo2"/>
         <w:numPr>
           <w:ilvl w:val="1"/>
           <w:numId w:val="5"/>
@@ -3119,7 +2974,7 @@
     </w:p>
     <w:p>
       <w:pPr>
-        <w:pStyle w:val="Cabealho2"/>
+        <w:pStyle w:val="Ttulo2"/>
         <w:numPr>
           <w:ilvl w:val="1"/>
           <w:numId w:val="5"/>
@@ -3219,7 +3074,7 @@
     </w:p>
     <w:p>
       <w:pPr>
-        <w:pStyle w:val="Cabealho1"/>
+        <w:pStyle w:val="Ttulo1"/>
         <w:numPr>
           <w:ilvl w:val="0"/>
           <w:numId w:val="5"/>
@@ -3309,7 +3164,7 @@
 </file>
 
 <file path=word/endnotes.xml><?xml version="1.0" encoding="utf-8"?>
-<w:endnotes xmlns:wpc="http://schemas.microsoft.com/office/word/2010/wordprocessingCanvas" xmlns:mc="http://schemas.openxmlformats.org/markup-compatibility/2006" xmlns:o="urn:schemas-microsoft-com:office:office" xmlns:r="http://schemas.openxmlformats.org/officeDocument/2006/relationships" xmlns:m="http://schemas.openxmlformats.org/officeDocument/2006/math" xmlns:v="urn:schemas-microsoft-com:vml" xmlns:wp14="http://schemas.microsoft.com/office/word/2010/wordprocessingDrawing" xmlns:wp="http://schemas.openxmlformats.org/drawingml/2006/wordprocessingDrawing" xmlns:w10="urn:schemas-microsoft-com:office:word" xmlns:w="http://schemas.openxmlformats.org/wordprocessingml/2006/main" xmlns:w14="http://schemas.microsoft.com/office/word/2010/wordml" xmlns:wpg="http://schemas.microsoft.com/office/word/2010/wordprocessingGroup" xmlns:wpi="http://schemas.microsoft.com/office/word/2010/wordprocessingInk" xmlns:wne="http://schemas.microsoft.com/office/word/2006/wordml" xmlns:wps="http://schemas.microsoft.com/office/word/2010/wordprocessingShape" mc:Ignorable="w14 wp14">
+<w:endnotes xmlns:wpc="http://schemas.microsoft.com/office/word/2010/wordprocessingCanvas" xmlns:cx="http://schemas.microsoft.com/office/drawing/2014/chartex" xmlns:cx1="http://schemas.microsoft.com/office/drawing/2015/9/8/chartex" xmlns:cx2="http://schemas.microsoft.com/office/drawing/2015/10/21/chartex" xmlns:cx3="http://schemas.microsoft.com/office/drawing/2016/5/9/chartex" xmlns:cx4="http://schemas.microsoft.com/office/drawing/2016/5/10/chartex" xmlns:cx5="http://schemas.microsoft.com/office/drawing/2016/5/11/chartex" xmlns:cx6="http://schemas.microsoft.com/office/drawing/2016/5/12/chartex" xmlns:cx7="http://schemas.microsoft.com/office/drawing/2016/5/13/chartex" xmlns:cx8="http://schemas.microsoft.com/office/drawing/2016/5/14/chartex" xmlns:mc="http://schemas.openxmlformats.org/markup-compatibility/2006" xmlns:aink="http://schemas.microsoft.com/office/drawing/2016/ink" xmlns:am3d="http://schemas.microsoft.com/office/drawing/2017/model3d" xmlns:o="urn:schemas-microsoft-com:office:office" xmlns:r="http://schemas.openxmlformats.org/officeDocument/2006/relationships" xmlns:m="http://schemas.openxmlformats.org/officeDocument/2006/math" xmlns:v="urn:schemas-microsoft-com:vml" xmlns:wp14="http://schemas.microsoft.com/office/word/2010/wordprocessingDrawing" xmlns:wp="http://schemas.openxmlformats.org/drawingml/2006/wordprocessingDrawing" xmlns:w10="urn:schemas-microsoft-com:office:word" xmlns:w="http://schemas.openxmlformats.org/wordprocessingml/2006/main" xmlns:w14="http://schemas.microsoft.com/office/word/2010/wordml" xmlns:w15="http://schemas.microsoft.com/office/word/2012/wordml" xmlns:w16cid="http://schemas.microsoft.com/office/word/2016/wordml/cid" xmlns:w16se="http://schemas.microsoft.com/office/word/2015/wordml/symex" xmlns:wpg="http://schemas.microsoft.com/office/word/2010/wordprocessingGroup" xmlns:wpi="http://schemas.microsoft.com/office/word/2010/wordprocessingInk" xmlns:wne="http://schemas.microsoft.com/office/word/2006/wordml" xmlns:wps="http://schemas.microsoft.com/office/word/2010/wordprocessingShape" mc:Ignorable="w14 w15 w16se w16cid wp14">
   <w:endnote w:type="separator" w:id="-1">
     <w:p>
       <w:pPr>
@@ -3334,7 +3189,7 @@
 </file>
 
 <file path=word/footer1.xml><?xml version="1.0" encoding="utf-8"?>
-<w:ftr xmlns:wpc="http://schemas.microsoft.com/office/word/2010/wordprocessingCanvas" xmlns:mc="http://schemas.openxmlformats.org/markup-compatibility/2006" xmlns:o="urn:schemas-microsoft-com:office:office" xmlns:r="http://schemas.openxmlformats.org/officeDocument/2006/relationships" xmlns:m="http://schemas.openxmlformats.org/officeDocument/2006/math" xmlns:v="urn:schemas-microsoft-com:vml" xmlns:wp14="http://schemas.microsoft.com/office/word/2010/wordprocessingDrawing" xmlns:wp="http://schemas.openxmlformats.org/drawingml/2006/wordprocessingDrawing" xmlns:w10="urn:schemas-microsoft-com:office:word" xmlns:w="http://schemas.openxmlformats.org/wordprocessingml/2006/main" xmlns:w14="http://schemas.microsoft.com/office/word/2010/wordml" xmlns:wpg="http://schemas.microsoft.com/office/word/2010/wordprocessingGroup" xmlns:wpi="http://schemas.microsoft.com/office/word/2010/wordprocessingInk" xmlns:wne="http://schemas.microsoft.com/office/word/2006/wordml" xmlns:wps="http://schemas.microsoft.com/office/word/2010/wordprocessingShape" mc:Ignorable="w14 wp14">
+<w:ftr xmlns:wpc="http://schemas.microsoft.com/office/word/2010/wordprocessingCanvas" xmlns:cx="http://schemas.microsoft.com/office/drawing/2014/chartex" xmlns:cx1="http://schemas.microsoft.com/office/drawing/2015/9/8/chartex" xmlns:cx2="http://schemas.microsoft.com/office/drawing/2015/10/21/chartex" xmlns:cx3="http://schemas.microsoft.com/office/drawing/2016/5/9/chartex" xmlns:cx4="http://schemas.microsoft.com/office/drawing/2016/5/10/chartex" xmlns:cx5="http://schemas.microsoft.com/office/drawing/2016/5/11/chartex" xmlns:cx6="http://schemas.microsoft.com/office/drawing/2016/5/12/chartex" xmlns:cx7="http://schemas.microsoft.com/office/drawing/2016/5/13/chartex" xmlns:cx8="http://schemas.microsoft.com/office/drawing/2016/5/14/chartex" xmlns:mc="http://schemas.openxmlformats.org/markup-compatibility/2006" xmlns:aink="http://schemas.microsoft.com/office/drawing/2016/ink" xmlns:am3d="http://schemas.microsoft.com/office/drawing/2017/model3d" xmlns:o="urn:schemas-microsoft-com:office:office" xmlns:r="http://schemas.openxmlformats.org/officeDocument/2006/relationships" xmlns:m="http://schemas.openxmlformats.org/officeDocument/2006/math" xmlns:v="urn:schemas-microsoft-com:vml" xmlns:wp14="http://schemas.microsoft.com/office/word/2010/wordprocessingDrawing" xmlns:wp="http://schemas.openxmlformats.org/drawingml/2006/wordprocessingDrawing" xmlns:w10="urn:schemas-microsoft-com:office:word" xmlns:w="http://schemas.openxmlformats.org/wordprocessingml/2006/main" xmlns:w14="http://schemas.microsoft.com/office/word/2010/wordml" xmlns:w15="http://schemas.microsoft.com/office/word/2012/wordml" xmlns:w16cid="http://schemas.microsoft.com/office/word/2016/wordml/cid" xmlns:w16se="http://schemas.microsoft.com/office/word/2015/wordml/symex" xmlns:wpg="http://schemas.microsoft.com/office/word/2010/wordprocessingGroup" xmlns:wpi="http://schemas.microsoft.com/office/word/2010/wordprocessingInk" xmlns:wne="http://schemas.microsoft.com/office/word/2006/wordml" xmlns:wps="http://schemas.microsoft.com/office/word/2010/wordprocessingShape" mc:Ignorable="w14 w15 w16se w16cid wp14">
   <w:p>
     <w:pPr>
       <w:pStyle w:val="Rodap"/>
@@ -3350,7 +3205,7 @@
 </file>
 
 <file path=word/footer2.xml><?xml version="1.0" encoding="utf-8"?>
-<w:ftr xmlns:wpc="http://schemas.microsoft.com/office/word/2010/wordprocessingCanvas" xmlns:mc="http://schemas.openxmlformats.org/markup-compatibility/2006" xmlns:o="urn:schemas-microsoft-com:office:office" xmlns:r="http://schemas.openxmlformats.org/officeDocument/2006/relationships" xmlns:m="http://schemas.openxmlformats.org/officeDocument/2006/math" xmlns:v="urn:schemas-microsoft-com:vml" xmlns:wp14="http://schemas.microsoft.com/office/word/2010/wordprocessingDrawing" xmlns:wp="http://schemas.openxmlformats.org/drawingml/2006/wordprocessingDrawing" xmlns:w10="urn:schemas-microsoft-com:office:word" xmlns:w="http://schemas.openxmlformats.org/wordprocessingml/2006/main" xmlns:w14="http://schemas.microsoft.com/office/word/2010/wordml" xmlns:wpg="http://schemas.microsoft.com/office/word/2010/wordprocessingGroup" xmlns:wpi="http://schemas.microsoft.com/office/word/2010/wordprocessingInk" xmlns:wne="http://schemas.microsoft.com/office/word/2006/wordml" xmlns:wps="http://schemas.microsoft.com/office/word/2010/wordprocessingShape" mc:Ignorable="w14 wp14">
+<w:ftr xmlns:wpc="http://schemas.microsoft.com/office/word/2010/wordprocessingCanvas" xmlns:cx="http://schemas.microsoft.com/office/drawing/2014/chartex" xmlns:cx1="http://schemas.microsoft.com/office/drawing/2015/9/8/chartex" xmlns:cx2="http://schemas.microsoft.com/office/drawing/2015/10/21/chartex" xmlns:cx3="http://schemas.microsoft.com/office/drawing/2016/5/9/chartex" xmlns:cx4="http://schemas.microsoft.com/office/drawing/2016/5/10/chartex" xmlns:cx5="http://schemas.microsoft.com/office/drawing/2016/5/11/chartex" xmlns:cx6="http://schemas.microsoft.com/office/drawing/2016/5/12/chartex" xmlns:cx7="http://schemas.microsoft.com/office/drawing/2016/5/13/chartex" xmlns:cx8="http://schemas.microsoft.com/office/drawing/2016/5/14/chartex" xmlns:mc="http://schemas.openxmlformats.org/markup-compatibility/2006" xmlns:aink="http://schemas.microsoft.com/office/drawing/2016/ink" xmlns:am3d="http://schemas.microsoft.com/office/drawing/2017/model3d" xmlns:o="urn:schemas-microsoft-com:office:office" xmlns:r="http://schemas.openxmlformats.org/officeDocument/2006/relationships" xmlns:m="http://schemas.openxmlformats.org/officeDocument/2006/math" xmlns:v="urn:schemas-microsoft-com:vml" xmlns:wp14="http://schemas.microsoft.com/office/word/2010/wordprocessingDrawing" xmlns:wp="http://schemas.openxmlformats.org/drawingml/2006/wordprocessingDrawing" xmlns:w10="urn:schemas-microsoft-com:office:word" xmlns:w="http://schemas.openxmlformats.org/wordprocessingml/2006/main" xmlns:w14="http://schemas.microsoft.com/office/word/2010/wordml" xmlns:w15="http://schemas.microsoft.com/office/word/2012/wordml" xmlns:w16cid="http://schemas.microsoft.com/office/word/2016/wordml/cid" xmlns:w16se="http://schemas.microsoft.com/office/word/2015/wordml/symex" xmlns:wpg="http://schemas.microsoft.com/office/word/2010/wordprocessingGroup" xmlns:wpi="http://schemas.microsoft.com/office/word/2010/wordprocessingInk" xmlns:wne="http://schemas.microsoft.com/office/word/2006/wordml" xmlns:wps="http://schemas.microsoft.com/office/word/2010/wordprocessingShape" mc:Ignorable="w14 w15 w16se w16cid wp14">
   <w:sdt>
     <w:sdtPr>
       <w:id w:val="1115488385"/>
@@ -3403,7 +3258,7 @@
 </file>
 
 <file path=word/footnotes.xml><?xml version="1.0" encoding="utf-8"?>
-<w:footnotes xmlns:wpc="http://schemas.microsoft.com/office/word/2010/wordprocessingCanvas" xmlns:mc="http://schemas.openxmlformats.org/markup-compatibility/2006" xmlns:o="urn:schemas-microsoft-com:office:office" xmlns:r="http://schemas.openxmlformats.org/officeDocument/2006/relationships" xmlns:m="http://schemas.openxmlformats.org/officeDocument/2006/math" xmlns:v="urn:schemas-microsoft-com:vml" xmlns:wp14="http://schemas.microsoft.com/office/word/2010/wordprocessingDrawing" xmlns:wp="http://schemas.openxmlformats.org/drawingml/2006/wordprocessingDrawing" xmlns:w10="urn:schemas-microsoft-com:office:word" xmlns:w="http://schemas.openxmlformats.org/wordprocessingml/2006/main" xmlns:w14="http://schemas.microsoft.com/office/word/2010/wordml" xmlns:wpg="http://schemas.microsoft.com/office/word/2010/wordprocessingGroup" xmlns:wpi="http://schemas.microsoft.com/office/word/2010/wordprocessingInk" xmlns:wne="http://schemas.microsoft.com/office/word/2006/wordml" xmlns:wps="http://schemas.microsoft.com/office/word/2010/wordprocessingShape" mc:Ignorable="w14 wp14">
+<w:footnotes xmlns:wpc="http://schemas.microsoft.com/office/word/2010/wordprocessingCanvas" xmlns:cx="http://schemas.microsoft.com/office/drawing/2014/chartex" xmlns:cx1="http://schemas.microsoft.com/office/drawing/2015/9/8/chartex" xmlns:cx2="http://schemas.microsoft.com/office/drawing/2015/10/21/chartex" xmlns:cx3="http://schemas.microsoft.com/office/drawing/2016/5/9/chartex" xmlns:cx4="http://schemas.microsoft.com/office/drawing/2016/5/10/chartex" xmlns:cx5="http://schemas.microsoft.com/office/drawing/2016/5/11/chartex" xmlns:cx6="http://schemas.microsoft.com/office/drawing/2016/5/12/chartex" xmlns:cx7="http://schemas.microsoft.com/office/drawing/2016/5/13/chartex" xmlns:cx8="http://schemas.microsoft.com/office/drawing/2016/5/14/chartex" xmlns:mc="http://schemas.openxmlformats.org/markup-compatibility/2006" xmlns:aink="http://schemas.microsoft.com/office/drawing/2016/ink" xmlns:am3d="http://schemas.microsoft.com/office/drawing/2017/model3d" xmlns:o="urn:schemas-microsoft-com:office:office" xmlns:r="http://schemas.openxmlformats.org/officeDocument/2006/relationships" xmlns:m="http://schemas.openxmlformats.org/officeDocument/2006/math" xmlns:v="urn:schemas-microsoft-com:vml" xmlns:wp14="http://schemas.microsoft.com/office/word/2010/wordprocessingDrawing" xmlns:wp="http://schemas.openxmlformats.org/drawingml/2006/wordprocessingDrawing" xmlns:w10="urn:schemas-microsoft-com:office:word" xmlns:w="http://schemas.openxmlformats.org/wordprocessingml/2006/main" xmlns:w14="http://schemas.microsoft.com/office/word/2010/wordml" xmlns:w15="http://schemas.microsoft.com/office/word/2012/wordml" xmlns:w16cid="http://schemas.microsoft.com/office/word/2016/wordml/cid" xmlns:w16se="http://schemas.microsoft.com/office/word/2015/wordml/symex" xmlns:wpg="http://schemas.microsoft.com/office/word/2010/wordprocessingGroup" xmlns:wpi="http://schemas.microsoft.com/office/word/2010/wordprocessingInk" xmlns:wne="http://schemas.microsoft.com/office/word/2006/wordml" xmlns:wps="http://schemas.microsoft.com/office/word/2010/wordprocessingShape" mc:Ignorable="w14 w15 w16se w16cid wp14">
   <w:footnote w:type="separator" w:id="-1">
     <w:p>
       <w:pPr>
@@ -3428,8 +3283,8 @@
 </file>
 
 <file path=word/numbering.xml><?xml version="1.0" encoding="utf-8"?>
-<w:numbering xmlns:wpc="http://schemas.microsoft.com/office/word/2010/wordprocessingCanvas" xmlns:mc="http://schemas.openxmlformats.org/markup-compatibility/2006" xmlns:o="urn:schemas-microsoft-com:office:office" xmlns:r="http://schemas.openxmlformats.org/officeDocument/2006/relationships" xmlns:m="http://schemas.openxmlformats.org/officeDocument/2006/math" xmlns:v="urn:schemas-microsoft-com:vml" xmlns:wp14="http://schemas.microsoft.com/office/word/2010/wordprocessingDrawing" xmlns:wp="http://schemas.openxmlformats.org/drawingml/2006/wordprocessingDrawing" xmlns:w10="urn:schemas-microsoft-com:office:word" xmlns:w="http://schemas.openxmlformats.org/wordprocessingml/2006/main" xmlns:w14="http://schemas.microsoft.com/office/word/2010/wordml" xmlns:wpg="http://schemas.microsoft.com/office/word/2010/wordprocessingGroup" xmlns:wpi="http://schemas.microsoft.com/office/word/2010/wordprocessingInk" xmlns:wne="http://schemas.microsoft.com/office/word/2006/wordml" xmlns:wps="http://schemas.microsoft.com/office/word/2010/wordprocessingShape" mc:Ignorable="w14 wp14">
-  <w:abstractNum w:abstractNumId="0">
+<w:numbering xmlns:wpc="http://schemas.microsoft.com/office/word/2010/wordprocessingCanvas" xmlns:cx="http://schemas.microsoft.com/office/drawing/2014/chartex" xmlns:cx1="http://schemas.microsoft.com/office/drawing/2015/9/8/chartex" xmlns:cx2="http://schemas.microsoft.com/office/drawing/2015/10/21/chartex" xmlns:cx3="http://schemas.microsoft.com/office/drawing/2016/5/9/chartex" xmlns:cx4="http://schemas.microsoft.com/office/drawing/2016/5/10/chartex" xmlns:cx5="http://schemas.microsoft.com/office/drawing/2016/5/11/chartex" xmlns:cx6="http://schemas.microsoft.com/office/drawing/2016/5/12/chartex" xmlns:cx7="http://schemas.microsoft.com/office/drawing/2016/5/13/chartex" xmlns:cx8="http://schemas.microsoft.com/office/drawing/2016/5/14/chartex" xmlns:mc="http://schemas.openxmlformats.org/markup-compatibility/2006" xmlns:aink="http://schemas.microsoft.com/office/drawing/2016/ink" xmlns:am3d="http://schemas.microsoft.com/office/drawing/2017/model3d" xmlns:o="urn:schemas-microsoft-com:office:office" xmlns:r="http://schemas.openxmlformats.org/officeDocument/2006/relationships" xmlns:m="http://schemas.openxmlformats.org/officeDocument/2006/math" xmlns:v="urn:schemas-microsoft-com:vml" xmlns:wp14="http://schemas.microsoft.com/office/word/2010/wordprocessingDrawing" xmlns:wp="http://schemas.openxmlformats.org/drawingml/2006/wordprocessingDrawing" xmlns:w10="urn:schemas-microsoft-com:office:word" xmlns:w="http://schemas.openxmlformats.org/wordprocessingml/2006/main" xmlns:w14="http://schemas.microsoft.com/office/word/2010/wordml" xmlns:w15="http://schemas.microsoft.com/office/word/2012/wordml" xmlns:w16cid="http://schemas.microsoft.com/office/word/2016/wordml/cid" xmlns:w16se="http://schemas.microsoft.com/office/word/2015/wordml/symex" xmlns:wpg="http://schemas.microsoft.com/office/word/2010/wordprocessingGroup" xmlns:wpi="http://schemas.microsoft.com/office/word/2010/wordprocessingInk" xmlns:wne="http://schemas.microsoft.com/office/word/2006/wordml" xmlns:wps="http://schemas.microsoft.com/office/word/2010/wordprocessingShape" mc:Ignorable="w14 w15 w16se w16cid wp14">
+  <w:abstractNum w:abstractNumId="0" w15:restartNumberingAfterBreak="0">
     <w:nsid w:val="1A5D130D"/>
     <w:multiLevelType w:val="hybridMultilevel"/>
     <w:tmpl w:val="301C2810"/>
@@ -3542,7 +3397,7 @@
       </w:rPr>
     </w:lvl>
   </w:abstractNum>
-  <w:abstractNum w:abstractNumId="1">
+  <w:abstractNum w:abstractNumId="1" w15:restartNumberingAfterBreak="0">
     <w:nsid w:val="35D0191C"/>
     <w:multiLevelType w:val="multilevel"/>
     <w:tmpl w:val="8EFE4D8E"/>
@@ -3660,7 +3515,7 @@
       </w:rPr>
     </w:lvl>
   </w:abstractNum>
-  <w:abstractNum w:abstractNumId="2">
+  <w:abstractNum w:abstractNumId="2" w15:restartNumberingAfterBreak="0">
     <w:nsid w:val="36604B35"/>
     <w:multiLevelType w:val="hybridMultilevel"/>
     <w:tmpl w:val="DF1244AA"/>
@@ -3773,7 +3628,7 @@
       </w:rPr>
     </w:lvl>
   </w:abstractNum>
-  <w:abstractNum w:abstractNumId="3">
+  <w:abstractNum w:abstractNumId="3" w15:restartNumberingAfterBreak="0">
     <w:nsid w:val="594608B5"/>
     <w:multiLevelType w:val="hybridMultilevel"/>
     <w:tmpl w:val="6F72E070"/>
@@ -3886,7 +3741,7 @@
       </w:rPr>
     </w:lvl>
   </w:abstractNum>
-  <w:abstractNum w:abstractNumId="4">
+  <w:abstractNum w:abstractNumId="4" w15:restartNumberingAfterBreak="0">
     <w:nsid w:val="5EBE5C05"/>
     <w:multiLevelType w:val="multilevel"/>
     <w:tmpl w:val="8EFE4D8E"/>
@@ -4004,7 +3859,7 @@
       </w:rPr>
     </w:lvl>
   </w:abstractNum>
-  <w:abstractNum w:abstractNumId="5">
+  <w:abstractNum w:abstractNumId="5" w15:restartNumberingAfterBreak="0">
     <w:nsid w:val="642537A6"/>
     <w:multiLevelType w:val="multilevel"/>
     <w:tmpl w:val="8EFE4D8E"/>
@@ -4122,7 +3977,7 @@
       </w:rPr>
     </w:lvl>
   </w:abstractNum>
-  <w:abstractNum w:abstractNumId="6">
+  <w:abstractNum w:abstractNumId="6" w15:restartNumberingAfterBreak="0">
     <w:nsid w:val="74B4796F"/>
     <w:multiLevelType w:val="hybridMultilevel"/>
     <w:tmpl w:val="C7CC91C2"/>
@@ -4235,7 +4090,7 @@
       </w:rPr>
     </w:lvl>
   </w:abstractNum>
-  <w:abstractNum w:abstractNumId="7">
+  <w:abstractNum w:abstractNumId="7" w15:restartNumberingAfterBreak="0">
     <w:nsid w:val="770249F6"/>
     <w:multiLevelType w:val="hybridMultilevel"/>
     <w:tmpl w:val="49F6BEC8"/>
@@ -4376,7 +4231,7 @@
 </file>
 
 <file path=word/styles.xml><?xml version="1.0" encoding="utf-8"?>
-<w:styles xmlns:mc="http://schemas.openxmlformats.org/markup-compatibility/2006" xmlns:r="http://schemas.openxmlformats.org/officeDocument/2006/relationships" xmlns:w="http://schemas.openxmlformats.org/wordprocessingml/2006/main" xmlns:w14="http://schemas.microsoft.com/office/word/2010/wordml" mc:Ignorable="w14">
+<w:styles xmlns:mc="http://schemas.openxmlformats.org/markup-compatibility/2006" xmlns:r="http://schemas.openxmlformats.org/officeDocument/2006/relationships" xmlns:w="http://schemas.openxmlformats.org/wordprocessingml/2006/main" xmlns:w14="http://schemas.microsoft.com/office/word/2010/wordml" xmlns:w15="http://schemas.microsoft.com/office/word/2012/wordml" xmlns:w16cid="http://schemas.microsoft.com/office/word/2016/wordml/cid" xmlns:w16se="http://schemas.microsoft.com/office/word/2015/wordml/symex" mc:Ignorable="w14 w15 w16se w16cid">
   <w:docDefaults>
     <w:rPrDefault>
       <w:rPr>
@@ -4392,144 +4247,383 @@
       </w:pPr>
     </w:pPrDefault>
   </w:docDefaults>
-  <w:latentStyles w:defLockedState="0" w:defUIPriority="99" w:defSemiHidden="1" w:defUnhideWhenUsed="1" w:defQFormat="0" w:count="267">
-    <w:lsdException w:name="Normal" w:semiHidden="0" w:uiPriority="0" w:unhideWhenUsed="0" w:qFormat="1"/>
-    <w:lsdException w:name="heading 1" w:semiHidden="0" w:uiPriority="9" w:unhideWhenUsed="0" w:qFormat="1"/>
-    <w:lsdException w:name="heading 2" w:uiPriority="9" w:qFormat="1"/>
-    <w:lsdException w:name="heading 3" w:uiPriority="9" w:qFormat="1"/>
-    <w:lsdException w:name="heading 4" w:uiPriority="9" w:qFormat="1"/>
-    <w:lsdException w:name="heading 5" w:uiPriority="9" w:qFormat="1"/>
-    <w:lsdException w:name="heading 6" w:uiPriority="9" w:qFormat="1"/>
-    <w:lsdException w:name="heading 7" w:uiPriority="9" w:qFormat="1"/>
-    <w:lsdException w:name="heading 8" w:uiPriority="9" w:qFormat="1"/>
-    <w:lsdException w:name="heading 9" w:uiPriority="9" w:qFormat="1"/>
-    <w:lsdException w:name="toc 1" w:uiPriority="39" w:qFormat="1"/>
-    <w:lsdException w:name="toc 2" w:uiPriority="39" w:qFormat="1"/>
-    <w:lsdException w:name="toc 3" w:uiPriority="39" w:qFormat="1"/>
-    <w:lsdException w:name="toc 4" w:uiPriority="39"/>
-    <w:lsdException w:name="toc 5" w:uiPriority="39"/>
-    <w:lsdException w:name="toc 6" w:uiPriority="39"/>
-    <w:lsdException w:name="toc 7" w:uiPriority="39"/>
-    <w:lsdException w:name="toc 8" w:uiPriority="39"/>
-    <w:lsdException w:name="toc 9" w:uiPriority="39"/>
-    <w:lsdException w:name="caption" w:uiPriority="35" w:qFormat="1"/>
-    <w:lsdException w:name="Title" w:semiHidden="0" w:uiPriority="10" w:unhideWhenUsed="0" w:qFormat="1"/>
-    <w:lsdException w:name="Default Paragraph Font" w:uiPriority="1"/>
-    <w:lsdException w:name="Subtitle" w:semiHidden="0" w:uiPriority="11" w:unhideWhenUsed="0" w:qFormat="1"/>
-    <w:lsdException w:name="Strong" w:semiHidden="0" w:uiPriority="22" w:unhideWhenUsed="0" w:qFormat="1"/>
-    <w:lsdException w:name="Emphasis" w:semiHidden="0" w:uiPriority="20" w:unhideWhenUsed="0" w:qFormat="1"/>
-    <w:lsdException w:name="Table Grid" w:uiPriority="39"/>
-    <w:lsdException w:name="Placeholder Text" w:unhideWhenUsed="0"/>
-    <w:lsdException w:name="No Spacing" w:semiHidden="0" w:uiPriority="1" w:unhideWhenUsed="0" w:qFormat="1"/>
-    <w:lsdException w:name="Light Shading" w:semiHidden="0" w:uiPriority="60" w:unhideWhenUsed="0"/>
-    <w:lsdException w:name="Light List" w:semiHidden="0" w:uiPriority="61" w:unhideWhenUsed="0"/>
-    <w:lsdException w:name="Light Grid" w:semiHidden="0" w:uiPriority="62" w:unhideWhenUsed="0"/>
-    <w:lsdException w:name="Medium Shading 1" w:semiHidden="0" w:uiPriority="63" w:unhideWhenUsed="0"/>
-    <w:lsdException w:name="Medium Shading 2" w:semiHidden="0" w:uiPriority="64" w:unhideWhenUsed="0"/>
-    <w:lsdException w:name="Medium List 1" w:semiHidden="0" w:uiPriority="65" w:unhideWhenUsed="0"/>
-    <w:lsdException w:name="Medium List 2" w:semiHidden="0" w:uiPriority="66" w:unhideWhenUsed="0"/>
-    <w:lsdException w:name="Medium Grid 1" w:semiHidden="0" w:uiPriority="67" w:unhideWhenUsed="0"/>
-    <w:lsdException w:name="Medium Grid 2" w:semiHidden="0" w:uiPriority="68" w:unhideWhenUsed="0"/>
-    <w:lsdException w:name="Medium Grid 3" w:semiHidden="0" w:uiPriority="69" w:unhideWhenUsed="0"/>
-    <w:lsdException w:name="Dark List" w:semiHidden="0" w:uiPriority="70" w:unhideWhenUsed="0"/>
-    <w:lsdException w:name="Colorful Shading" w:semiHidden="0" w:uiPriority="71" w:unhideWhenUsed="0"/>
-    <w:lsdException w:name="Colorful List" w:semiHidden="0" w:uiPriority="72" w:unhideWhenUsed="0"/>
-    <w:lsdException w:name="Colorful Grid" w:semiHidden="0" w:uiPriority="73" w:unhideWhenUsed="0"/>
-    <w:lsdException w:name="Light Shading Accent 1" w:semiHidden="0" w:uiPriority="60" w:unhideWhenUsed="0"/>
-    <w:lsdException w:name="Light List Accent 1" w:semiHidden="0" w:uiPriority="61" w:unhideWhenUsed="0"/>
-    <w:lsdException w:name="Light Grid Accent 1" w:semiHidden="0" w:uiPriority="62" w:unhideWhenUsed="0"/>
-    <w:lsdException w:name="Medium Shading 1 Accent 1" w:semiHidden="0" w:uiPriority="63" w:unhideWhenUsed="0"/>
-    <w:lsdException w:name="Medium Shading 2 Accent 1" w:semiHidden="0" w:uiPriority="64" w:unhideWhenUsed="0"/>
-    <w:lsdException w:name="Medium List 1 Accent 1" w:semiHidden="0" w:uiPriority="65" w:unhideWhenUsed="0"/>
-    <w:lsdException w:name="Revision" w:unhideWhenUsed="0"/>
-    <w:lsdException w:name="List Paragraph" w:semiHidden="0" w:uiPriority="34" w:unhideWhenUsed="0" w:qFormat="1"/>
-    <w:lsdException w:name="Quote" w:semiHidden="0" w:uiPriority="29" w:unhideWhenUsed="0" w:qFormat="1"/>
-    <w:lsdException w:name="Intense Quote" w:semiHidden="0" w:uiPriority="30" w:unhideWhenUsed="0" w:qFormat="1"/>
-    <w:lsdException w:name="Medium List 2 Accent 1" w:semiHidden="0" w:uiPriority="66" w:unhideWhenUsed="0"/>
-    <w:lsdException w:name="Medium Grid 1 Accent 1" w:semiHidden="0" w:uiPriority="67" w:unhideWhenUsed="0"/>
-    <w:lsdException w:name="Medium Grid 2 Accent 1" w:semiHidden="0" w:uiPriority="68" w:unhideWhenUsed="0"/>
-    <w:lsdException w:name="Medium Grid 3 Accent 1" w:semiHidden="0" w:uiPriority="69" w:unhideWhenUsed="0"/>
-    <w:lsdException w:name="Dark List Accent 1" w:semiHidden="0" w:uiPriority="70" w:unhideWhenUsed="0"/>
-    <w:lsdException w:name="Colorful Shading Accent 1" w:semiHidden="0" w:uiPriority="71" w:unhideWhenUsed="0"/>
-    <w:lsdException w:name="Colorful List Accent 1" w:semiHidden="0" w:uiPriority="72" w:unhideWhenUsed="0"/>
-    <w:lsdException w:name="Colorful Grid Accent 1" w:semiHidden="0" w:uiPriority="73" w:unhideWhenUsed="0"/>
-    <w:lsdException w:name="Light Shading Accent 2" w:semiHidden="0" w:uiPriority="60" w:unhideWhenUsed="0"/>
-    <w:lsdException w:name="Light List Accent 2" w:semiHidden="0" w:uiPriority="61" w:unhideWhenUsed="0"/>
-    <w:lsdException w:name="Light Grid Accent 2" w:semiHidden="0" w:uiPriority="62" w:unhideWhenUsed="0"/>
-    <w:lsdException w:name="Medium Shading 1 Accent 2" w:semiHidden="0" w:uiPriority="63" w:unhideWhenUsed="0"/>
-    <w:lsdException w:name="Medium Shading 2 Accent 2" w:semiHidden="0" w:uiPriority="64" w:unhideWhenUsed="0"/>
-    <w:lsdException w:name="Medium List 1 Accent 2" w:semiHidden="0" w:uiPriority="65" w:unhideWhenUsed="0"/>
-    <w:lsdException w:name="Medium List 2 Accent 2" w:semiHidden="0" w:uiPriority="66" w:unhideWhenUsed="0"/>
-    <w:lsdException w:name="Medium Grid 1 Accent 2" w:semiHidden="0" w:uiPriority="67" w:unhideWhenUsed="0"/>
-    <w:lsdException w:name="Medium Grid 2 Accent 2" w:semiHidden="0" w:uiPriority="68" w:unhideWhenUsed="0"/>
-    <w:lsdException w:name="Medium Grid 3 Accent 2" w:semiHidden="0" w:uiPriority="69" w:unhideWhenUsed="0"/>
-    <w:lsdException w:name="Dark List Accent 2" w:semiHidden="0" w:uiPriority="70" w:unhideWhenUsed="0"/>
-    <w:lsdException w:name="Colorful Shading Accent 2" w:semiHidden="0" w:uiPriority="71" w:unhideWhenUsed="0"/>
-    <w:lsdException w:name="Colorful List Accent 2" w:semiHidden="0" w:uiPriority="72" w:unhideWhenUsed="0"/>
-    <w:lsdException w:name="Colorful Grid Accent 2" w:semiHidden="0" w:uiPriority="73" w:unhideWhenUsed="0"/>
-    <w:lsdException w:name="Light Shading Accent 3" w:semiHidden="0" w:uiPriority="60" w:unhideWhenUsed="0"/>
-    <w:lsdException w:name="Light List Accent 3" w:semiHidden="0" w:uiPriority="61" w:unhideWhenUsed="0"/>
-    <w:lsdException w:name="Light Grid Accent 3" w:semiHidden="0" w:uiPriority="62" w:unhideWhenUsed="0"/>
-    <w:lsdException w:name="Medium Shading 1 Accent 3" w:semiHidden="0" w:uiPriority="63" w:unhideWhenUsed="0"/>
-    <w:lsdException w:name="Medium Shading 2 Accent 3" w:semiHidden="0" w:uiPriority="64" w:unhideWhenUsed="0"/>
-    <w:lsdException w:name="Medium List 1 Accent 3" w:semiHidden="0" w:uiPriority="65" w:unhideWhenUsed="0"/>
-    <w:lsdException w:name="Medium List 2 Accent 3" w:semiHidden="0" w:uiPriority="66" w:unhideWhenUsed="0"/>
-    <w:lsdException w:name="Medium Grid 1 Accent 3" w:semiHidden="0" w:uiPriority="67" w:unhideWhenUsed="0"/>
-    <w:lsdException w:name="Medium Grid 2 Accent 3" w:semiHidden="0" w:uiPriority="68" w:unhideWhenUsed="0"/>
-    <w:lsdException w:name="Medium Grid 3 Accent 3" w:semiHidden="0" w:uiPriority="69" w:unhideWhenUsed="0"/>
-    <w:lsdException w:name="Dark List Accent 3" w:semiHidden="0" w:uiPriority="70" w:unhideWhenUsed="0"/>
-    <w:lsdException w:name="Colorful Shading Accent 3" w:semiHidden="0" w:uiPriority="71" w:unhideWhenUsed="0"/>
-    <w:lsdException w:name="Colorful List Accent 3" w:semiHidden="0" w:uiPriority="72" w:unhideWhenUsed="0"/>
-    <w:lsdException w:name="Colorful Grid Accent 3" w:semiHidden="0" w:uiPriority="73" w:unhideWhenUsed="0"/>
-    <w:lsdException w:name="Light Shading Accent 4" w:semiHidden="0" w:uiPriority="60" w:unhideWhenUsed="0"/>
-    <w:lsdException w:name="Light List Accent 4" w:semiHidden="0" w:uiPriority="61" w:unhideWhenUsed="0"/>
-    <w:lsdException w:name="Light Grid Accent 4" w:semiHidden="0" w:uiPriority="62" w:unhideWhenUsed="0"/>
-    <w:lsdException w:name="Medium Shading 1 Accent 4" w:semiHidden="0" w:uiPriority="63" w:unhideWhenUsed="0"/>
-    <w:lsdException w:name="Medium Shading 2 Accent 4" w:semiHidden="0" w:uiPriority="64" w:unhideWhenUsed="0"/>
-    <w:lsdException w:name="Medium List 1 Accent 4" w:semiHidden="0" w:uiPriority="65" w:unhideWhenUsed="0"/>
-    <w:lsdException w:name="Medium List 2 Accent 4" w:semiHidden="0" w:uiPriority="66" w:unhideWhenUsed="0"/>
-    <w:lsdException w:name="Medium Grid 1 Accent 4" w:semiHidden="0" w:uiPriority="67" w:unhideWhenUsed="0"/>
-    <w:lsdException w:name="Medium Grid 2 Accent 4" w:semiHidden="0" w:uiPriority="68" w:unhideWhenUsed="0"/>
-    <w:lsdException w:name="Medium Grid 3 Accent 4" w:semiHidden="0" w:uiPriority="69" w:unhideWhenUsed="0"/>
-    <w:lsdException w:name="Dark List Accent 4" w:semiHidden="0" w:uiPriority="70" w:unhideWhenUsed="0"/>
-    <w:lsdException w:name="Colorful Shading Accent 4" w:semiHidden="0" w:uiPriority="71" w:unhideWhenUsed="0"/>
-    <w:lsdException w:name="Colorful List Accent 4" w:semiHidden="0" w:uiPriority="72" w:unhideWhenUsed="0"/>
-    <w:lsdException w:name="Colorful Grid Accent 4" w:semiHidden="0" w:uiPriority="73" w:unhideWhenUsed="0"/>
-    <w:lsdException w:name="Light Shading Accent 5" w:semiHidden="0" w:uiPriority="60" w:unhideWhenUsed="0"/>
-    <w:lsdException w:name="Light List Accent 5" w:semiHidden="0" w:uiPriority="61" w:unhideWhenUsed="0"/>
-    <w:lsdException w:name="Light Grid Accent 5" w:semiHidden="0" w:uiPriority="62" w:unhideWhenUsed="0"/>
-    <w:lsdException w:name="Medium Shading 1 Accent 5" w:semiHidden="0" w:uiPriority="63" w:unhideWhenUsed="0"/>
-    <w:lsdException w:name="Medium Shading 2 Accent 5" w:semiHidden="0" w:uiPriority="64" w:unhideWhenUsed="0"/>
-    <w:lsdException w:name="Medium List 1 Accent 5" w:semiHidden="0" w:uiPriority="65" w:unhideWhenUsed="0"/>
-    <w:lsdException w:name="Medium List 2 Accent 5" w:semiHidden="0" w:uiPriority="66" w:unhideWhenUsed="0"/>
-    <w:lsdException w:name="Medium Grid 1 Accent 5" w:semiHidden="0" w:uiPriority="67" w:unhideWhenUsed="0"/>
-    <w:lsdException w:name="Medium Grid 2 Accent 5" w:semiHidden="0" w:uiPriority="68" w:unhideWhenUsed="0"/>
-    <w:lsdException w:name="Medium Grid 3 Accent 5" w:semiHidden="0" w:uiPriority="69" w:unhideWhenUsed="0"/>
-    <w:lsdException w:name="Dark List Accent 5" w:semiHidden="0" w:uiPriority="70" w:unhideWhenUsed="0"/>
-    <w:lsdException w:name="Colorful Shading Accent 5" w:semiHidden="0" w:uiPriority="71" w:unhideWhenUsed="0"/>
-    <w:lsdException w:name="Colorful List Accent 5" w:semiHidden="0" w:uiPriority="72" w:unhideWhenUsed="0"/>
-    <w:lsdException w:name="Colorful Grid Accent 5" w:semiHidden="0" w:uiPriority="73" w:unhideWhenUsed="0"/>
-    <w:lsdException w:name="Light Shading Accent 6" w:semiHidden="0" w:uiPriority="60" w:unhideWhenUsed="0"/>
-    <w:lsdException w:name="Light List Accent 6" w:semiHidden="0" w:uiPriority="61" w:unhideWhenUsed="0"/>
-    <w:lsdException w:name="Light Grid Accent 6" w:semiHidden="0" w:uiPriority="62" w:unhideWhenUsed="0"/>
-    <w:lsdException w:name="Medium Shading 1 Accent 6" w:semiHidden="0" w:uiPriority="63" w:unhideWhenUsed="0"/>
-    <w:lsdException w:name="Medium Shading 2 Accent 6" w:semiHidden="0" w:uiPriority="64" w:unhideWhenUsed="0"/>
-    <w:lsdException w:name="Medium List 1 Accent 6" w:semiHidden="0" w:uiPriority="65" w:unhideWhenUsed="0"/>
-    <w:lsdException w:name="Medium List 2 Accent 6" w:semiHidden="0" w:uiPriority="66" w:unhideWhenUsed="0"/>
-    <w:lsdException w:name="Medium Grid 1 Accent 6" w:semiHidden="0" w:uiPriority="67" w:unhideWhenUsed="0"/>
-    <w:lsdException w:name="Medium Grid 2 Accent 6" w:semiHidden="0" w:uiPriority="68" w:unhideWhenUsed="0"/>
-    <w:lsdException w:name="Medium Grid 3 Accent 6" w:semiHidden="0" w:uiPriority="69" w:unhideWhenUsed="0"/>
-    <w:lsdException w:name="Dark List Accent 6" w:semiHidden="0" w:uiPriority="70" w:unhideWhenUsed="0"/>
-    <w:lsdException w:name="Colorful Shading Accent 6" w:semiHidden="0" w:uiPriority="71" w:unhideWhenUsed="0"/>
-    <w:lsdException w:name="Colorful List Accent 6" w:semiHidden="0" w:uiPriority="72" w:unhideWhenUsed="0"/>
-    <w:lsdException w:name="Colorful Grid Accent 6" w:semiHidden="0" w:uiPriority="73" w:unhideWhenUsed="0"/>
-    <w:lsdException w:name="Subtle Emphasis" w:semiHidden="0" w:uiPriority="19" w:unhideWhenUsed="0" w:qFormat="1"/>
-    <w:lsdException w:name="Intense Emphasis" w:semiHidden="0" w:uiPriority="21" w:unhideWhenUsed="0" w:qFormat="1"/>
-    <w:lsdException w:name="Subtle Reference" w:semiHidden="0" w:uiPriority="31" w:unhideWhenUsed="0" w:qFormat="1"/>
-    <w:lsdException w:name="Intense Reference" w:semiHidden="0" w:uiPriority="32" w:unhideWhenUsed="0" w:qFormat="1"/>
-    <w:lsdException w:name="Book Title" w:semiHidden="0" w:uiPriority="33" w:unhideWhenUsed="0" w:qFormat="1"/>
-    <w:lsdException w:name="Bibliography" w:uiPriority="37"/>
-    <w:lsdException w:name="TOC Heading" w:uiPriority="39" w:qFormat="1"/>
+  <w:latentStyles w:defLockedState="0" w:defUIPriority="99" w:defSemiHidden="0" w:defUnhideWhenUsed="0" w:defQFormat="0" w:count="376">
+    <w:lsdException w:name="Normal" w:uiPriority="0" w:qFormat="1"/>
+    <w:lsdException w:name="heading 1" w:uiPriority="9" w:qFormat="1"/>
+    <w:lsdException w:name="heading 2" w:semiHidden="1" w:uiPriority="9" w:unhideWhenUsed="1" w:qFormat="1"/>
+    <w:lsdException w:name="heading 3" w:semiHidden="1" w:uiPriority="9" w:unhideWhenUsed="1" w:qFormat="1"/>
+    <w:lsdException w:name="heading 4" w:semiHidden="1" w:uiPriority="9" w:unhideWhenUsed="1" w:qFormat="1"/>
+    <w:lsdException w:name="heading 5" w:semiHidden="1" w:uiPriority="9" w:unhideWhenUsed="1" w:qFormat="1"/>
+    <w:lsdException w:name="heading 6" w:semiHidden="1" w:uiPriority="9" w:unhideWhenUsed="1" w:qFormat="1"/>
+    <w:lsdException w:name="heading 7" w:semiHidden="1" w:uiPriority="9" w:unhideWhenUsed="1" w:qFormat="1"/>
+    <w:lsdException w:name="heading 8" w:semiHidden="1" w:uiPriority="9" w:unhideWhenUsed="1" w:qFormat="1"/>
+    <w:lsdException w:name="heading 9" w:semiHidden="1" w:uiPriority="9" w:unhideWhenUsed="1" w:qFormat="1"/>
+    <w:lsdException w:name="index 1" w:semiHidden="1" w:unhideWhenUsed="1"/>
+    <w:lsdException w:name="index 2" w:semiHidden="1" w:unhideWhenUsed="1"/>
+    <w:lsdException w:name="index 3" w:semiHidden="1" w:unhideWhenUsed="1"/>
+    <w:lsdException w:name="index 4" w:semiHidden="1" w:unhideWhenUsed="1"/>
+    <w:lsdException w:name="index 5" w:semiHidden="1" w:unhideWhenUsed="1"/>
+    <w:lsdException w:name="index 6" w:semiHidden="1" w:unhideWhenUsed="1"/>
+    <w:lsdException w:name="index 7" w:semiHidden="1" w:unhideWhenUsed="1"/>
+    <w:lsdException w:name="index 8" w:semiHidden="1" w:unhideWhenUsed="1"/>
+    <w:lsdException w:name="index 9" w:semiHidden="1" w:unhideWhenUsed="1"/>
+    <w:lsdException w:name="toc 1" w:semiHidden="1" w:uiPriority="39" w:unhideWhenUsed="1" w:qFormat="1"/>
+    <w:lsdException w:name="toc 2" w:semiHidden="1" w:uiPriority="39" w:unhideWhenUsed="1" w:qFormat="1"/>
+    <w:lsdException w:name="toc 3" w:semiHidden="1" w:uiPriority="39" w:unhideWhenUsed="1" w:qFormat="1"/>
+    <w:lsdException w:name="toc 4" w:semiHidden="1" w:uiPriority="39" w:unhideWhenUsed="1"/>
+    <w:lsdException w:name="toc 5" w:semiHidden="1" w:uiPriority="39" w:unhideWhenUsed="1"/>
+    <w:lsdException w:name="toc 6" w:semiHidden="1" w:uiPriority="39" w:unhideWhenUsed="1"/>
+    <w:lsdException w:name="toc 7" w:semiHidden="1" w:uiPriority="39" w:unhideWhenUsed="1"/>
+    <w:lsdException w:name="toc 8" w:semiHidden="1" w:uiPriority="39" w:unhideWhenUsed="1"/>
+    <w:lsdException w:name="toc 9" w:semiHidden="1" w:uiPriority="39" w:unhideWhenUsed="1"/>
+    <w:lsdException w:name="Normal Indent" w:semiHidden="1" w:unhideWhenUsed="1"/>
+    <w:lsdException w:name="footnote text" w:semiHidden="1" w:unhideWhenUsed="1"/>
+    <w:lsdException w:name="annotation text" w:semiHidden="1" w:unhideWhenUsed="1"/>
+    <w:lsdException w:name="header" w:semiHidden="1" w:unhideWhenUsed="1"/>
+    <w:lsdException w:name="footer" w:semiHidden="1" w:unhideWhenUsed="1"/>
+    <w:lsdException w:name="index heading" w:semiHidden="1" w:unhideWhenUsed="1"/>
+    <w:lsdException w:name="caption" w:semiHidden="1" w:uiPriority="35" w:unhideWhenUsed="1" w:qFormat="1"/>
+    <w:lsdException w:name="table of figures" w:semiHidden="1" w:unhideWhenUsed="1"/>
+    <w:lsdException w:name="envelope address" w:semiHidden="1" w:unhideWhenUsed="1"/>
+    <w:lsdException w:name="envelope return" w:semiHidden="1" w:unhideWhenUsed="1"/>
+    <w:lsdException w:name="footnote reference" w:semiHidden="1" w:unhideWhenUsed="1"/>
+    <w:lsdException w:name="annotation reference" w:semiHidden="1" w:unhideWhenUsed="1"/>
+    <w:lsdException w:name="line number" w:semiHidden="1" w:unhideWhenUsed="1"/>
+    <w:lsdException w:name="page number" w:semiHidden="1" w:unhideWhenUsed="1"/>
+    <w:lsdException w:name="endnote reference" w:semiHidden="1" w:unhideWhenUsed="1"/>
+    <w:lsdException w:name="endnote text" w:semiHidden="1" w:unhideWhenUsed="1"/>
+    <w:lsdException w:name="table of authorities" w:semiHidden="1" w:unhideWhenUsed="1"/>
+    <w:lsdException w:name="macro" w:semiHidden="1" w:unhideWhenUsed="1"/>
+    <w:lsdException w:name="toa heading" w:semiHidden="1" w:unhideWhenUsed="1"/>
+    <w:lsdException w:name="List" w:semiHidden="1" w:unhideWhenUsed="1"/>
+    <w:lsdException w:name="List Bullet" w:semiHidden="1" w:unhideWhenUsed="1"/>
+    <w:lsdException w:name="List Number" w:semiHidden="1" w:unhideWhenUsed="1"/>
+    <w:lsdException w:name="List 2" w:semiHidden="1" w:unhideWhenUsed="1"/>
+    <w:lsdException w:name="List 3" w:semiHidden="1" w:unhideWhenUsed="1"/>
+    <w:lsdException w:name="List 4" w:semiHidden="1" w:unhideWhenUsed="1"/>
+    <w:lsdException w:name="List 5" w:semiHidden="1" w:unhideWhenUsed="1"/>
+    <w:lsdException w:name="List Bullet 2" w:semiHidden="1" w:unhideWhenUsed="1"/>
+    <w:lsdException w:name="List Bullet 3" w:semiHidden="1" w:unhideWhenUsed="1"/>
+    <w:lsdException w:name="List Bullet 4" w:semiHidden="1" w:unhideWhenUsed="1"/>
+    <w:lsdException w:name="List Bullet 5" w:semiHidden="1" w:unhideWhenUsed="1"/>
+    <w:lsdException w:name="List Number 2" w:semiHidden="1" w:unhideWhenUsed="1"/>
+    <w:lsdException w:name="List Number 3" w:semiHidden="1" w:unhideWhenUsed="1"/>
+    <w:lsdException w:name="List Number 4" w:semiHidden="1" w:unhideWhenUsed="1"/>
+    <w:lsdException w:name="List Number 5" w:semiHidden="1" w:unhideWhenUsed="1"/>
+    <w:lsdException w:name="Title" w:uiPriority="10" w:qFormat="1"/>
+    <w:lsdException w:name="Closing" w:semiHidden="1" w:unhideWhenUsed="1"/>
+    <w:lsdException w:name="Signature" w:semiHidden="1" w:unhideWhenUsed="1"/>
+    <w:lsdException w:name="Default Paragraph Font" w:semiHidden="1" w:uiPriority="1" w:unhideWhenUsed="1"/>
+    <w:lsdException w:name="Body Text" w:semiHidden="1" w:unhideWhenUsed="1"/>
+    <w:lsdException w:name="Body Text Indent" w:semiHidden="1" w:unhideWhenUsed="1"/>
+    <w:lsdException w:name="List Continue" w:semiHidden="1" w:unhideWhenUsed="1"/>
+    <w:lsdException w:name="List Continue 2" w:semiHidden="1" w:unhideWhenUsed="1"/>
+    <w:lsdException w:name="List Continue 3" w:semiHidden="1" w:unhideWhenUsed="1"/>
+    <w:lsdException w:name="List Continue 4" w:semiHidden="1" w:unhideWhenUsed="1"/>
+    <w:lsdException w:name="List Continue 5" w:semiHidden="1" w:unhideWhenUsed="1"/>
+    <w:lsdException w:name="Message Header" w:semiHidden="1" w:unhideWhenUsed="1"/>
+    <w:lsdException w:name="Subtitle" w:uiPriority="11" w:qFormat="1"/>
+    <w:lsdException w:name="Salutation" w:semiHidden="1" w:unhideWhenUsed="1"/>
+    <w:lsdException w:name="Date" w:semiHidden="1" w:unhideWhenUsed="1"/>
+    <w:lsdException w:name="Body Text First Indent" w:semiHidden="1" w:unhideWhenUsed="1"/>
+    <w:lsdException w:name="Body Text First Indent 2" w:semiHidden="1" w:unhideWhenUsed="1"/>
+    <w:lsdException w:name="Note Heading" w:semiHidden="1" w:unhideWhenUsed="1"/>
+    <w:lsdException w:name="Body Text 2" w:semiHidden="1" w:unhideWhenUsed="1"/>
+    <w:lsdException w:name="Body Text 3" w:semiHidden="1" w:unhideWhenUsed="1"/>
+    <w:lsdException w:name="Body Text Indent 2" w:semiHidden="1" w:unhideWhenUsed="1"/>
+    <w:lsdException w:name="Body Text Indent 3" w:semiHidden="1" w:unhideWhenUsed="1"/>
+    <w:lsdException w:name="Block Text" w:semiHidden="1" w:unhideWhenUsed="1"/>
+    <w:lsdException w:name="Hyperlink" w:semiHidden="1" w:unhideWhenUsed="1"/>
+    <w:lsdException w:name="FollowedHyperlink" w:semiHidden="1" w:unhideWhenUsed="1"/>
+    <w:lsdException w:name="Strong" w:uiPriority="22" w:qFormat="1"/>
+    <w:lsdException w:name="Emphasis" w:uiPriority="20" w:qFormat="1"/>
+    <w:lsdException w:name="Document Map" w:semiHidden="1" w:unhideWhenUsed="1"/>
+    <w:lsdException w:name="Plain Text" w:semiHidden="1" w:unhideWhenUsed="1"/>
+    <w:lsdException w:name="E-mail Signature" w:semiHidden="1" w:unhideWhenUsed="1"/>
+    <w:lsdException w:name="HTML Top of Form" w:semiHidden="1" w:unhideWhenUsed="1"/>
+    <w:lsdException w:name="HTML Bottom of Form" w:semiHidden="1" w:unhideWhenUsed="1"/>
+    <w:lsdException w:name="Normal (Web)" w:semiHidden="1" w:unhideWhenUsed="1"/>
+    <w:lsdException w:name="HTML Acronym" w:semiHidden="1" w:unhideWhenUsed="1"/>
+    <w:lsdException w:name="HTML Address" w:semiHidden="1" w:unhideWhenUsed="1"/>
+    <w:lsdException w:name="HTML Cite" w:semiHidden="1" w:unhideWhenUsed="1"/>
+    <w:lsdException w:name="HTML Code" w:semiHidden="1" w:unhideWhenUsed="1"/>
+    <w:lsdException w:name="HTML Definition" w:semiHidden="1" w:unhideWhenUsed="1"/>
+    <w:lsdException w:name="HTML Keyboard" w:semiHidden="1" w:unhideWhenUsed="1"/>
+    <w:lsdException w:name="HTML Preformatted" w:semiHidden="1" w:unhideWhenUsed="1"/>
+    <w:lsdException w:name="HTML Sample" w:semiHidden="1" w:unhideWhenUsed="1"/>
+    <w:lsdException w:name="HTML Typewriter" w:semiHidden="1" w:unhideWhenUsed="1"/>
+    <w:lsdException w:name="HTML Variable" w:semiHidden="1" w:unhideWhenUsed="1"/>
+    <w:lsdException w:name="Normal Table" w:semiHidden="1" w:unhideWhenUsed="1"/>
+    <w:lsdException w:name="annotation subject" w:semiHidden="1" w:unhideWhenUsed="1"/>
+    <w:lsdException w:name="No List" w:semiHidden="1" w:unhideWhenUsed="1"/>
+    <w:lsdException w:name="Outline List 1" w:semiHidden="1" w:unhideWhenUsed="1"/>
+    <w:lsdException w:name="Outline List 2" w:semiHidden="1" w:unhideWhenUsed="1"/>
+    <w:lsdException w:name="Outline List 3" w:semiHidden="1" w:unhideWhenUsed="1"/>
+    <w:lsdException w:name="Table Simple 1" w:semiHidden="1" w:unhideWhenUsed="1"/>
+    <w:lsdException w:name="Table Simple 2" w:semiHidden="1" w:unhideWhenUsed="1"/>
+    <w:lsdException w:name="Table Simple 3" w:semiHidden="1" w:unhideWhenUsed="1"/>
+    <w:lsdException w:name="Table Classic 1" w:semiHidden="1" w:unhideWhenUsed="1"/>
+    <w:lsdException w:name="Table Classic 2" w:semiHidden="1" w:unhideWhenUsed="1"/>
+    <w:lsdException w:name="Table Classic 3" w:semiHidden="1" w:unhideWhenUsed="1"/>
+    <w:lsdException w:name="Table Classic 4" w:semiHidden="1" w:unhideWhenUsed="1"/>
+    <w:lsdException w:name="Table Colorful 1" w:semiHidden="1" w:unhideWhenUsed="1"/>
+    <w:lsdException w:name="Table Colorful 2" w:semiHidden="1" w:unhideWhenUsed="1"/>
+    <w:lsdException w:name="Table Colorful 3" w:semiHidden="1" w:unhideWhenUsed="1"/>
+    <w:lsdException w:name="Table Columns 1" w:semiHidden="1" w:unhideWhenUsed="1"/>
+    <w:lsdException w:name="Table Columns 2" w:semiHidden="1" w:unhideWhenUsed="1"/>
+    <w:lsdException w:name="Table Columns 3" w:semiHidden="1" w:unhideWhenUsed="1"/>
+    <w:lsdException w:name="Table Columns 4" w:semiHidden="1" w:unhideWhenUsed="1"/>
+    <w:lsdException w:name="Table Columns 5" w:semiHidden="1" w:unhideWhenUsed="1"/>
+    <w:lsdException w:name="Table Grid 1" w:semiHidden="1" w:unhideWhenUsed="1"/>
+    <w:lsdException w:name="Table Grid 2" w:semiHidden="1" w:unhideWhenUsed="1"/>
+    <w:lsdException w:name="Table Grid 3" w:semiHidden="1" w:unhideWhenUsed="1"/>
+    <w:lsdException w:name="Table Grid 4" w:semiHidden="1" w:unhideWhenUsed="1"/>
+    <w:lsdException w:name="Table Grid 5" w:semiHidden="1" w:unhideWhenUsed="1"/>
+    <w:lsdException w:name="Table Grid 6" w:semiHidden="1" w:unhideWhenUsed="1"/>
+    <w:lsdException w:name="Table Grid 7" w:semiHidden="1" w:unhideWhenUsed="1"/>
+    <w:lsdException w:name="Table Grid 8" w:semiHidden="1" w:unhideWhenUsed="1"/>
+    <w:lsdException w:name="Table List 1" w:semiHidden="1" w:unhideWhenUsed="1"/>
+    <w:lsdException w:name="Table List 2" w:semiHidden="1" w:unhideWhenUsed="1"/>
+    <w:lsdException w:name="Table List 3" w:semiHidden="1" w:unhideWhenUsed="1"/>
+    <w:lsdException w:name="Table List 4" w:semiHidden="1" w:unhideWhenUsed="1"/>
+    <w:lsdException w:name="Table List 5" w:semiHidden="1" w:unhideWhenUsed="1"/>
+    <w:lsdException w:name="Table List 6" w:semiHidden="1" w:unhideWhenUsed="1"/>
+    <w:lsdException w:name="Table List 7" w:semiHidden="1" w:unhideWhenUsed="1"/>
+    <w:lsdException w:name="Table List 8" w:semiHidden="1" w:unhideWhenUsed="1"/>
+    <w:lsdException w:name="Table 3D effects 1" w:semiHidden="1" w:unhideWhenUsed="1"/>
+    <w:lsdException w:name="Table 3D effects 2" w:semiHidden="1" w:unhideWhenUsed="1"/>
+    <w:lsdException w:name="Table 3D effects 3" w:semiHidden="1" w:unhideWhenUsed="1"/>
+    <w:lsdException w:name="Table Contemporary" w:semiHidden="1" w:unhideWhenUsed="1"/>
+    <w:lsdException w:name="Table Elegant" w:semiHidden="1" w:unhideWhenUsed="1"/>
+    <w:lsdException w:name="Table Professional" w:semiHidden="1" w:unhideWhenUsed="1"/>
+    <w:lsdException w:name="Table Subtle 1" w:semiHidden="1" w:unhideWhenUsed="1"/>
+    <w:lsdException w:name="Table Subtle 2" w:semiHidden="1" w:unhideWhenUsed="1"/>
+    <w:lsdException w:name="Table Web 1" w:semiHidden="1" w:unhideWhenUsed="1"/>
+    <w:lsdException w:name="Table Web 2" w:semiHidden="1" w:unhideWhenUsed="1"/>
+    <w:lsdException w:name="Table Web 3" w:semiHidden="1" w:unhideWhenUsed="1"/>
+    <w:lsdException w:name="Balloon Text" w:semiHidden="1" w:unhideWhenUsed="1"/>
+    <w:lsdException w:name="Table Grid" w:semiHidden="1" w:uiPriority="39" w:unhideWhenUsed="1"/>
+    <w:lsdException w:name="Table Theme" w:semiHidden="1" w:unhideWhenUsed="1"/>
+    <w:lsdException w:name="Placeholder Text" w:semiHidden="1"/>
+    <w:lsdException w:name="No Spacing" w:uiPriority="1" w:qFormat="1"/>
+    <w:lsdException w:name="Light Shading" w:uiPriority="60"/>
+    <w:lsdException w:name="Light List" w:uiPriority="61"/>
+    <w:lsdException w:name="Light Grid" w:uiPriority="62"/>
+    <w:lsdException w:name="Medium Shading 1" w:uiPriority="63"/>
+    <w:lsdException w:name="Medium Shading 2" w:uiPriority="64"/>
+    <w:lsdException w:name="Medium List 1" w:uiPriority="65"/>
+    <w:lsdException w:name="Medium List 2" w:uiPriority="66"/>
+    <w:lsdException w:name="Medium Grid 1" w:uiPriority="67"/>
+    <w:lsdException w:name="Medium Grid 2" w:uiPriority="68"/>
+    <w:lsdException w:name="Medium Grid 3" w:uiPriority="69"/>
+    <w:lsdException w:name="Dark List" w:uiPriority="70"/>
+    <w:lsdException w:name="Colorful Shading" w:uiPriority="71"/>
+    <w:lsdException w:name="Colorful List" w:uiPriority="72"/>
+    <w:lsdException w:name="Colorful Grid" w:uiPriority="73"/>
+    <w:lsdException w:name="Light Shading Accent 1" w:uiPriority="60"/>
+    <w:lsdException w:name="Light List Accent 1" w:uiPriority="61"/>
+    <w:lsdException w:name="Light Grid Accent 1" w:uiPriority="62"/>
+    <w:lsdException w:name="Medium Shading 1 Accent 1" w:uiPriority="63"/>
+    <w:lsdException w:name="Medium Shading 2 Accent 1" w:uiPriority="64"/>
+    <w:lsdException w:name="Medium List 1 Accent 1" w:uiPriority="65"/>
+    <w:lsdException w:name="Revision" w:semiHidden="1"/>
+    <w:lsdException w:name="List Paragraph" w:uiPriority="34" w:qFormat="1"/>
+    <w:lsdException w:name="Quote" w:uiPriority="29" w:qFormat="1"/>
+    <w:lsdException w:name="Intense Quote" w:uiPriority="30" w:qFormat="1"/>
+    <w:lsdException w:name="Medium List 2 Accent 1" w:uiPriority="66"/>
+    <w:lsdException w:name="Medium Grid 1 Accent 1" w:uiPriority="67"/>
+    <w:lsdException w:name="Medium Grid 2 Accent 1" w:uiPriority="68"/>
+    <w:lsdException w:name="Medium Grid 3 Accent 1" w:uiPriority="69"/>
+    <w:lsdException w:name="Dark List Accent 1" w:uiPriority="70"/>
+    <w:lsdException w:name="Colorful Shading Accent 1" w:uiPriority="71"/>
+    <w:lsdException w:name="Colorful List Accent 1" w:uiPriority="72"/>
+    <w:lsdException w:name="Colorful Grid Accent 1" w:uiPriority="73"/>
+    <w:lsdException w:name="Light Shading Accent 2" w:uiPriority="60"/>
+    <w:lsdException w:name="Light List Accent 2" w:uiPriority="61"/>
+    <w:lsdException w:name="Light Grid Accent 2" w:uiPriority="62"/>
+    <w:lsdException w:name="Medium Shading 1 Accent 2" w:uiPriority="63"/>
+    <w:lsdException w:name="Medium Shading 2 Accent 2" w:uiPriority="64"/>
+    <w:lsdException w:name="Medium List 1 Accent 2" w:uiPriority="65"/>
+    <w:lsdException w:name="Medium List 2 Accent 2" w:uiPriority="66"/>
+    <w:lsdException w:name="Medium Grid 1 Accent 2" w:uiPriority="67"/>
+    <w:lsdException w:name="Medium Grid 2 Accent 2" w:uiPriority="68"/>
+    <w:lsdException w:name="Medium Grid 3 Accent 2" w:uiPriority="69"/>
+    <w:lsdException w:name="Dark List Accent 2" w:uiPriority="70"/>
+    <w:lsdException w:name="Colorful Shading Accent 2" w:uiPriority="71"/>
+    <w:lsdException w:name="Colorful List Accent 2" w:uiPriority="72"/>
+    <w:lsdException w:name="Colorful Grid Accent 2" w:uiPriority="73"/>
+    <w:lsdException w:name="Light Shading Accent 3" w:uiPriority="60"/>
+    <w:lsdException w:name="Light List Accent 3" w:uiPriority="61"/>
+    <w:lsdException w:name="Light Grid Accent 3" w:uiPriority="62"/>
+    <w:lsdException w:name="Medium Shading 1 Accent 3" w:uiPriority="63"/>
+    <w:lsdException w:name="Medium Shading 2 Accent 3" w:uiPriority="64"/>
+    <w:lsdException w:name="Medium List 1 Accent 3" w:uiPriority="65"/>
+    <w:lsdException w:name="Medium List 2 Accent 3" w:uiPriority="66"/>
+    <w:lsdException w:name="Medium Grid 1 Accent 3" w:uiPriority="67"/>
+    <w:lsdException w:name="Medium Grid 2 Accent 3" w:uiPriority="68"/>
+    <w:lsdException w:name="Medium Grid 3 Accent 3" w:uiPriority="69"/>
+    <w:lsdException w:name="Dark List Accent 3" w:uiPriority="70"/>
+    <w:lsdException w:name="Colorful Shading Accent 3" w:uiPriority="71"/>
+    <w:lsdException w:name="Colorful List Accent 3" w:uiPriority="72"/>
+    <w:lsdException w:name="Colorful Grid Accent 3" w:uiPriority="73"/>
+    <w:lsdException w:name="Light Shading Accent 4" w:uiPriority="60"/>
+    <w:lsdException w:name="Light List Accent 4" w:uiPriority="61"/>
+    <w:lsdException w:name="Light Grid Accent 4" w:uiPriority="62"/>
+    <w:lsdException w:name="Medium Shading 1 Accent 4" w:uiPriority="63"/>
+    <w:lsdException w:name="Medium Shading 2 Accent 4" w:uiPriority="64"/>
+    <w:lsdException w:name="Medium List 1 Accent 4" w:uiPriority="65"/>
+    <w:lsdException w:name="Medium List 2 Accent 4" w:uiPriority="66"/>
+    <w:lsdException w:name="Medium Grid 1 Accent 4" w:uiPriority="67"/>
+    <w:lsdException w:name="Medium Grid 2 Accent 4" w:uiPriority="68"/>
+    <w:lsdException w:name="Medium Grid 3 Accent 4" w:uiPriority="69"/>
+    <w:lsdException w:name="Dark List Accent 4" w:uiPriority="70"/>
+    <w:lsdException w:name="Colorful Shading Accent 4" w:uiPriority="71"/>
+    <w:lsdException w:name="Colorful List Accent 4" w:uiPriority="72"/>
+    <w:lsdException w:name="Colorful Grid Accent 4" w:uiPriority="73"/>
+    <w:lsdException w:name="Light Shading Accent 5" w:uiPriority="60"/>
+    <w:lsdException w:name="Light List Accent 5" w:uiPriority="61"/>
+    <w:lsdException w:name="Light Grid Accent 5" w:uiPriority="62"/>
+    <w:lsdException w:name="Medium Shading 1 Accent 5" w:uiPriority="63"/>
+    <w:lsdException w:name="Medium Shading 2 Accent 5" w:uiPriority="64"/>
+    <w:lsdException w:name="Medium List 1 Accent 5" w:uiPriority="65"/>
+    <w:lsdException w:name="Medium List 2 Accent 5" w:uiPriority="66"/>
+    <w:lsdException w:name="Medium Grid 1 Accent 5" w:uiPriority="67"/>
+    <w:lsdException w:name="Medium Grid 2 Accent 5" w:uiPriority="68"/>
+    <w:lsdException w:name="Medium Grid 3 Accent 5" w:uiPriority="69"/>
+    <w:lsdException w:name="Dark List Accent 5" w:uiPriority="70"/>
+    <w:lsdException w:name="Colorful Shading Accent 5" w:uiPriority="71"/>
+    <w:lsdException w:name="Colorful List Accent 5" w:uiPriority="72"/>
+    <w:lsdException w:name="Colorful Grid Accent 5" w:uiPriority="73"/>
+    <w:lsdException w:name="Light Shading Accent 6" w:uiPriority="60"/>
+    <w:lsdException w:name="Light List Accent 6" w:uiPriority="61"/>
+    <w:lsdException w:name="Light Grid Accent 6" w:uiPriority="62"/>
+    <w:lsdException w:name="Medium Shading 1 Accent 6" w:uiPriority="63"/>
+    <w:lsdException w:name="Medium Shading 2 Accent 6" w:uiPriority="64"/>
+    <w:lsdException w:name="Medium List 1 Accent 6" w:uiPriority="65"/>
+    <w:lsdException w:name="Medium List 2 Accent 6" w:uiPriority="66"/>
+    <w:lsdException w:name="Medium Grid 1 Accent 6" w:uiPriority="67"/>
+    <w:lsdException w:name="Medium Grid 2 Accent 6" w:uiPriority="68"/>
+    <w:lsdException w:name="Medium Grid 3 Accent 6" w:uiPriority="69"/>
+    <w:lsdException w:name="Dark List Accent 6" w:uiPriority="70"/>
+    <w:lsdException w:name="Colorful Shading Accent 6" w:uiPriority="71"/>
+    <w:lsdException w:name="Colorful List Accent 6" w:uiPriority="72"/>
+    <w:lsdException w:name="Colorful Grid Accent 6" w:uiPriority="73"/>
+    <w:lsdException w:name="Subtle Emphasis" w:uiPriority="19" w:qFormat="1"/>
+    <w:lsdException w:name="Intense Emphasis" w:uiPriority="21" w:qFormat="1"/>
+    <w:lsdException w:name="Subtle Reference" w:uiPriority="31" w:qFormat="1"/>
+    <w:lsdException w:name="Intense Reference" w:uiPriority="32" w:qFormat="1"/>
+    <w:lsdException w:name="Book Title" w:uiPriority="33" w:qFormat="1"/>
+    <w:lsdException w:name="Bibliography" w:semiHidden="1" w:uiPriority="37" w:unhideWhenUsed="1"/>
+    <w:lsdException w:name="TOC Heading" w:semiHidden="1" w:uiPriority="39" w:unhideWhenUsed="1" w:qFormat="1"/>
+    <w:lsdException w:name="Plain Table 1" w:uiPriority="41"/>
+    <w:lsdException w:name="Plain Table 2" w:uiPriority="42"/>
+    <w:lsdException w:name="Plain Table 3" w:uiPriority="43"/>
+    <w:lsdException w:name="Plain Table 4" w:uiPriority="44"/>
+    <w:lsdException w:name="Plain Table 5" w:uiPriority="45"/>
+    <w:lsdException w:name="Grid Table Light" w:uiPriority="40"/>
+    <w:lsdException w:name="Grid Table 1 Light" w:uiPriority="46"/>
+    <w:lsdException w:name="Grid Table 2" w:uiPriority="47"/>
+    <w:lsdException w:name="Grid Table 3" w:uiPriority="48"/>
+    <w:lsdException w:name="Grid Table 4" w:uiPriority="49"/>
+    <w:lsdException w:name="Grid Table 5 Dark" w:uiPriority="50"/>
+    <w:lsdException w:name="Grid Table 6 Colorful" w:uiPriority="51"/>
+    <w:lsdException w:name="Grid Table 7 Colorful" w:uiPriority="52"/>
+    <w:lsdException w:name="Grid Table 1 Light Accent 1" w:uiPriority="46"/>
+    <w:lsdException w:name="Grid Table 2 Accent 1" w:uiPriority="47"/>
+    <w:lsdException w:name="Grid Table 3 Accent 1" w:uiPriority="48"/>
+    <w:lsdException w:name="Grid Table 4 Accent 1" w:uiPriority="49"/>
+    <w:lsdException w:name="Grid Table 5 Dark Accent 1" w:uiPriority="50"/>
+    <w:lsdException w:name="Grid Table 6 Colorful Accent 1" w:uiPriority="51"/>
+    <w:lsdException w:name="Grid Table 7 Colorful Accent 1" w:uiPriority="52"/>
+    <w:lsdException w:name="Grid Table 1 Light Accent 2" w:uiPriority="46"/>
+    <w:lsdException w:name="Grid Table 2 Accent 2" w:uiPriority="47"/>
+    <w:lsdException w:name="Grid Table 3 Accent 2" w:uiPriority="48"/>
+    <w:lsdException w:name="Grid Table 4 Accent 2" w:uiPriority="49"/>
+    <w:lsdException w:name="Grid Table 5 Dark Accent 2" w:uiPriority="50"/>
+    <w:lsdException w:name="Grid Table 6 Colorful Accent 2" w:uiPriority="51"/>
+    <w:lsdException w:name="Grid Table 7 Colorful Accent 2" w:uiPriority="52"/>
+    <w:lsdException w:name="Grid Table 1 Light Accent 3" w:uiPriority="46"/>
+    <w:lsdException w:name="Grid Table 2 Accent 3" w:uiPriority="47"/>
+    <w:lsdException w:name="Grid Table 3 Accent 3" w:uiPriority="48"/>
+    <w:lsdException w:name="Grid Table 4 Accent 3" w:uiPriority="49"/>
+    <w:lsdException w:name="Grid Table 5 Dark Accent 3" w:uiPriority="50"/>
+    <w:lsdException w:name="Grid Table 6 Colorful Accent 3" w:uiPriority="51"/>
+    <w:lsdException w:name="Grid Table 7 Colorful Accent 3" w:uiPriority="52"/>
+    <w:lsdException w:name="Grid Table 1 Light Accent 4" w:uiPriority="46"/>
+    <w:lsdException w:name="Grid Table 2 Accent 4" w:uiPriority="47"/>
+    <w:lsdException w:name="Grid Table 3 Accent 4" w:uiPriority="48"/>
+    <w:lsdException w:name="Grid Table 4 Accent 4" w:uiPriority="49"/>
+    <w:lsdException w:name="Grid Table 5 Dark Accent 4" w:uiPriority="50"/>
+    <w:lsdException w:name="Grid Table 6 Colorful Accent 4" w:uiPriority="51"/>
+    <w:lsdException w:name="Grid Table 7 Colorful Accent 4" w:uiPriority="52"/>
+    <w:lsdException w:name="Grid Table 1 Light Accent 5" w:uiPriority="46"/>
+    <w:lsdException w:name="Grid Table 2 Accent 5" w:uiPriority="47"/>
+    <w:lsdException w:name="Grid Table 3 Accent 5" w:uiPriority="48"/>
+    <w:lsdException w:name="Grid Table 4 Accent 5" w:uiPriority="49"/>
+    <w:lsdException w:name="Grid Table 5 Dark Accent 5" w:uiPriority="50"/>
+    <w:lsdException w:name="Grid Table 6 Colorful Accent 5" w:uiPriority="51"/>
+    <w:lsdException w:name="Grid Table 7 Colorful Accent 5" w:uiPriority="52"/>
+    <w:lsdException w:name="Grid Table 1 Light Accent 6" w:uiPriority="46"/>
+    <w:lsdException w:name="Grid Table 2 Accent 6" w:uiPriority="47"/>
+    <w:lsdException w:name="Grid Table 3 Accent 6" w:uiPriority="48"/>
+    <w:lsdException w:name="Grid Table 4 Accent 6" w:uiPriority="49"/>
+    <w:lsdException w:name="Grid Table 5 Dark Accent 6" w:uiPriority="50"/>
+    <w:lsdException w:name="Grid Table 6 Colorful Accent 6" w:uiPriority="51"/>
+    <w:lsdException w:name="Grid Table 7 Colorful Accent 6" w:uiPriority="52"/>
+    <w:lsdException w:name="List Table 1 Light" w:uiPriority="46"/>
+    <w:lsdException w:name="List Table 2" w:uiPriority="47"/>
+    <w:lsdException w:name="List Table 3" w:uiPriority="48"/>
+    <w:lsdException w:name="List Table 4" w:uiPriority="49"/>
+    <w:lsdException w:name="List Table 5 Dark" w:uiPriority="50"/>
+    <w:lsdException w:name="List Table 6 Colorful" w:uiPriority="51"/>
+    <w:lsdException w:name="List Table 7 Colorful" w:uiPriority="52"/>
+    <w:lsdException w:name="List Table 1 Light Accent 1" w:uiPriority="46"/>
+    <w:lsdException w:name="List Table 2 Accent 1" w:uiPriority="47"/>
+    <w:lsdException w:name="List Table 3 Accent 1" w:uiPriority="48"/>
+    <w:lsdException w:name="List Table 4 Accent 1" w:uiPriority="49"/>
+    <w:lsdException w:name="List Table 5 Dark Accent 1" w:uiPriority="50"/>
+    <w:lsdException w:name="List Table 6 Colorful Accent 1" w:uiPriority="51"/>
+    <w:lsdException w:name="List Table 7 Colorful Accent 1" w:uiPriority="52"/>
+    <w:lsdException w:name="List Table 1 Light Accent 2" w:uiPriority="46"/>
+    <w:lsdException w:name="List Table 2 Accent 2" w:uiPriority="47"/>
+    <w:lsdException w:name="List Table 3 Accent 2" w:uiPriority="48"/>
+    <w:lsdException w:name="List Table 4 Accent 2" w:uiPriority="49"/>
+    <w:lsdException w:name="List Table 5 Dark Accent 2" w:uiPriority="50"/>
+    <w:lsdException w:name="List Table 6 Colorful Accent 2" w:uiPriority="51"/>
+    <w:lsdException w:name="List Table 7 Colorful Accent 2" w:uiPriority="52"/>
+    <w:lsdException w:name="List Table 1 Light Accent 3" w:uiPriority="46"/>
+    <w:lsdException w:name="List Table 2 Accent 3" w:uiPriority="47"/>
+    <w:lsdException w:name="List Table 3 Accent 3" w:uiPriority="48"/>
+    <w:lsdException w:name="List Table 4 Accent 3" w:uiPriority="49"/>
+    <w:lsdException w:name="List Table 5 Dark Accent 3" w:uiPriority="50"/>
+    <w:lsdException w:name="List Table 6 Colorful Accent 3" w:uiPriority="51"/>
+    <w:lsdException w:name="List Table 7 Colorful Accent 3" w:uiPriority="52"/>
+    <w:lsdException w:name="List Table 1 Light Accent 4" w:uiPriority="46"/>
+    <w:lsdException w:name="List Table 2 Accent 4" w:uiPriority="47"/>
+    <w:lsdException w:name="List Table 3 Accent 4" w:uiPriority="48"/>
+    <w:lsdException w:name="List Table 4 Accent 4" w:uiPriority="49"/>
+    <w:lsdException w:name="List Table 5 Dark Accent 4" w:uiPriority="50"/>
+    <w:lsdException w:name="List Table 6 Colorful Accent 4" w:uiPriority="51"/>
+    <w:lsdException w:name="List Table 7 Colorful Accent 4" w:uiPriority="52"/>
+    <w:lsdException w:name="List Table 1 Light Accent 5" w:uiPriority="46"/>
+    <w:lsdException w:name="List Table 2 Accent 5" w:uiPriority="47"/>
+    <w:lsdException w:name="List Table 3 Accent 5" w:uiPriority="48"/>
+    <w:lsdException w:name="List Table 4 Accent 5" w:uiPriority="49"/>
+    <w:lsdException w:name="List Table 5 Dark Accent 5" w:uiPriority="50"/>
+    <w:lsdException w:name="List Table 6 Colorful Accent 5" w:uiPriority="51"/>
+    <w:lsdException w:name="List Table 7 Colorful Accent 5" w:uiPriority="52"/>
+    <w:lsdException w:name="List Table 1 Light Accent 6" w:uiPriority="46"/>
+    <w:lsdException w:name="List Table 2 Accent 6" w:uiPriority="47"/>
+    <w:lsdException w:name="List Table 3 Accent 6" w:uiPriority="48"/>
+    <w:lsdException w:name="List Table 4 Accent 6" w:uiPriority="49"/>
+    <w:lsdException w:name="List Table 5 Dark Accent 6" w:uiPriority="50"/>
+    <w:lsdException w:name="List Table 6 Colorful Accent 6" w:uiPriority="51"/>
+    <w:lsdException w:name="List Table 7 Colorful Accent 6" w:uiPriority="52"/>
+    <w:lsdException w:name="Mention" w:semiHidden="1" w:unhideWhenUsed="1"/>
+    <w:lsdException w:name="Smart Hyperlink" w:semiHidden="1" w:unhideWhenUsed="1"/>
+    <w:lsdException w:name="Hashtag" w:semiHidden="1" w:unhideWhenUsed="1"/>
+    <w:lsdException w:name="Unresolved Mention" w:semiHidden="1" w:unhideWhenUsed="1"/>
+    <w:lsdException w:name="Smart Link" w:semiHidden="1" w:unhideWhenUsed="1"/>
   </w:latentStyles>
   <w:style w:type="paragraph" w:default="1" w:styleId="Normal">
     <w:name w:val="Normal"/>
@@ -4539,11 +4633,11 @@
       <w:spacing w:after="200" w:line="276" w:lineRule="auto"/>
     </w:pPr>
   </w:style>
-  <w:style w:type="paragraph" w:styleId="Cabealho1">
+  <w:style w:type="paragraph" w:styleId="Ttulo1">
     <w:name w:val="heading 1"/>
     <w:basedOn w:val="Normal"/>
     <w:next w:val="Normal"/>
-    <w:link w:val="Cabealho1Carcter"/>
+    <w:link w:val="Ttulo1Char"/>
     <w:uiPriority w:val="9"/>
     <w:qFormat/>
     <w:rsid w:val="004D5AF7"/>
@@ -4560,11 +4654,11 @@
       <w:szCs w:val="32"/>
     </w:rPr>
   </w:style>
-  <w:style w:type="paragraph" w:styleId="Cabealho2">
+  <w:style w:type="paragraph" w:styleId="Ttulo2">
     <w:name w:val="heading 2"/>
     <w:basedOn w:val="Normal"/>
     <w:next w:val="Normal"/>
-    <w:link w:val="Cabealho2Carcter"/>
+    <w:link w:val="Ttulo2Char"/>
     <w:uiPriority w:val="9"/>
     <w:unhideWhenUsed/>
     <w:qFormat/>
@@ -4582,7 +4676,7 @@
       <w:szCs w:val="26"/>
     </w:rPr>
   </w:style>
-  <w:style w:type="character" w:default="1" w:styleId="Tipodeletrapredefinidodopargrafo">
+  <w:style w:type="character" w:default="1" w:styleId="Fontepargpadro">
     <w:name w:val="Default Paragraph Font"/>
     <w:uiPriority w:val="1"/>
     <w:semiHidden/>
@@ -4612,7 +4706,7 @@
   <w:style w:type="paragraph" w:styleId="Cabealho">
     <w:name w:val="header"/>
     <w:basedOn w:val="Normal"/>
-    <w:link w:val="CabealhoCarcter"/>
+    <w:link w:val="CabealhoChar"/>
     <w:uiPriority w:val="99"/>
     <w:unhideWhenUsed/>
     <w:rsid w:val="003E181F"/>
@@ -4624,9 +4718,9 @@
       <w:spacing w:after="0" w:line="240" w:lineRule="auto"/>
     </w:pPr>
   </w:style>
-  <w:style w:type="character" w:customStyle="1" w:styleId="CabealhoCarcter">
-    <w:name w:val="Cabeçalho Carácter"/>
-    <w:basedOn w:val="Tipodeletrapredefinidodopargrafo"/>
+  <w:style w:type="character" w:customStyle="1" w:styleId="CabealhoChar">
+    <w:name w:val="Cabeçalho Char"/>
+    <w:basedOn w:val="Fontepargpadro"/>
     <w:link w:val="Cabealho"/>
     <w:uiPriority w:val="99"/>
     <w:rsid w:val="003E181F"/>
@@ -4634,7 +4728,7 @@
   <w:style w:type="paragraph" w:styleId="Rodap">
     <w:name w:val="footer"/>
     <w:basedOn w:val="Normal"/>
-    <w:link w:val="RodapCarcter"/>
+    <w:link w:val="RodapChar"/>
     <w:uiPriority w:val="99"/>
     <w:unhideWhenUsed/>
     <w:rsid w:val="003E181F"/>
@@ -4646,9 +4740,9 @@
       <w:spacing w:after="0" w:line="240" w:lineRule="auto"/>
     </w:pPr>
   </w:style>
-  <w:style w:type="character" w:customStyle="1" w:styleId="RodapCarcter">
-    <w:name w:val="Rodapé Carácter"/>
-    <w:basedOn w:val="Tipodeletrapredefinidodopargrafo"/>
+  <w:style w:type="character" w:customStyle="1" w:styleId="RodapChar">
+    <w:name w:val="Rodapé Char"/>
+    <w:basedOn w:val="Fontepargpadro"/>
     <w:link w:val="Rodap"/>
     <w:uiPriority w:val="99"/>
     <w:rsid w:val="003E181F"/>
@@ -4664,10 +4758,10 @@
       <w:contextualSpacing/>
     </w:pPr>
   </w:style>
-  <w:style w:type="character" w:customStyle="1" w:styleId="Cabealho1Carcter">
-    <w:name w:val="Cabeçalho 1 Carácter"/>
-    <w:basedOn w:val="Tipodeletrapredefinidodopargrafo"/>
-    <w:link w:val="Cabealho1"/>
+  <w:style w:type="character" w:customStyle="1" w:styleId="Ttulo1Char">
+    <w:name w:val="Título 1 Char"/>
+    <w:basedOn w:val="Fontepargpadro"/>
+    <w:link w:val="Ttulo1"/>
     <w:uiPriority w:val="9"/>
     <w:rsid w:val="004D5AF7"/>
     <w:rPr>
@@ -4677,10 +4771,10 @@
       <w:szCs w:val="32"/>
     </w:rPr>
   </w:style>
-  <w:style w:type="character" w:customStyle="1" w:styleId="Cabealho2Carcter">
-    <w:name w:val="Cabeçalho 2 Carácter"/>
-    <w:basedOn w:val="Tipodeletrapredefinidodopargrafo"/>
-    <w:link w:val="Cabealho2"/>
+  <w:style w:type="character" w:customStyle="1" w:styleId="Ttulo2Char">
+    <w:name w:val="Título 2 Char"/>
+    <w:basedOn w:val="Fontepargpadro"/>
+    <w:link w:val="Ttulo2"/>
     <w:uiPriority w:val="9"/>
     <w:rsid w:val="009D1674"/>
     <w:rPr>
@@ -4693,7 +4787,7 @@
   <w:style w:type="paragraph" w:styleId="Textodebalo">
     <w:name w:val="Balloon Text"/>
     <w:basedOn w:val="Normal"/>
-    <w:link w:val="TextodebaloCarcter"/>
+    <w:link w:val="TextodebaloChar"/>
     <w:uiPriority w:val="99"/>
     <w:semiHidden/>
     <w:unhideWhenUsed/>
@@ -4707,9 +4801,9 @@
       <w:szCs w:val="16"/>
     </w:rPr>
   </w:style>
-  <w:style w:type="character" w:customStyle="1" w:styleId="TextodebaloCarcter">
-    <w:name w:val="Texto de balão Carácter"/>
-    <w:basedOn w:val="Tipodeletrapredefinidodopargrafo"/>
+  <w:style w:type="character" w:customStyle="1" w:styleId="TextodebaloChar">
+    <w:name w:val="Texto de balão Char"/>
+    <w:basedOn w:val="Fontepargpadro"/>
     <w:link w:val="Textodebalo"/>
     <w:uiPriority w:val="99"/>
     <w:semiHidden/>
@@ -4720,9 +4814,9 @@
       <w:szCs w:val="16"/>
     </w:rPr>
   </w:style>
-  <w:style w:type="paragraph" w:styleId="Ttulodondice">
+  <w:style w:type="paragraph" w:styleId="CabealhodoSumrio">
     <w:name w:val="TOC Heading"/>
-    <w:basedOn w:val="Cabealho1"/>
+    <w:basedOn w:val="Ttulo1"/>
     <w:next w:val="Normal"/>
     <w:uiPriority w:val="39"/>
     <w:semiHidden/>
@@ -4741,7 +4835,7 @@
       <w:lang w:eastAsia="ja-JP"/>
     </w:rPr>
   </w:style>
-  <w:style w:type="paragraph" w:styleId="ndice2">
+  <w:style w:type="paragraph" w:styleId="Sumrio2">
     <w:name w:val="toc 2"/>
     <w:basedOn w:val="Normal"/>
     <w:next w:val="Normal"/>
@@ -4764,7 +4858,7 @@
       <w:lang w:eastAsia="ja-JP"/>
     </w:rPr>
   </w:style>
-  <w:style w:type="paragraph" w:styleId="ndice1">
+  <w:style w:type="paragraph" w:styleId="Sumrio1">
     <w:name w:val="toc 1"/>
     <w:basedOn w:val="Normal"/>
     <w:next w:val="Normal"/>
@@ -4781,7 +4875,7 @@
       <w:lang w:eastAsia="ja-JP"/>
     </w:rPr>
   </w:style>
-  <w:style w:type="paragraph" w:styleId="ndice3">
+  <w:style w:type="paragraph" w:styleId="Sumrio3">
     <w:name w:val="toc 3"/>
     <w:basedOn w:val="Normal"/>
     <w:next w:val="Normal"/>
@@ -4800,448 +4894,9 @@
       <w:lang w:eastAsia="ja-JP"/>
     </w:rPr>
   </w:style>
-  <w:style w:type="character" w:styleId="Hiperligao">
+  <w:style w:type="character" w:styleId="Hyperlink">
     <w:name w:val="Hyperlink"/>
-    <w:basedOn w:val="Tipodeletrapredefinidodopargrafo"/>
-    <w:uiPriority w:val="99"/>
-    <w:unhideWhenUsed/>
-    <w:rsid w:val="00881A13"/>
-    <w:rPr>
-      <w:color w:val="0563C1" w:themeColor="hyperlink"/>
-      <w:u w:val="single"/>
-    </w:rPr>
-  </w:style>
-</w:styles>
-</file>
-
-<file path=word/stylesWithEffects.xml><?xml version="1.0" encoding="utf-8"?>
-<w:styles xmlns:wpc="http://schemas.microsoft.com/office/word/2010/wordprocessingCanvas" xmlns:mc="http://schemas.openxmlformats.org/markup-compatibility/2006" xmlns:o="urn:schemas-microsoft-com:office:office" xmlns:r="http://schemas.openxmlformats.org/officeDocument/2006/relationships" xmlns:m="http://schemas.openxmlformats.org/officeDocument/2006/math" xmlns:v="urn:schemas-microsoft-com:vml" xmlns:wp14="http://schemas.microsoft.com/office/word/2010/wordprocessingDrawing" xmlns:wp="http://schemas.openxmlformats.org/drawingml/2006/wordprocessingDrawing" xmlns:w10="urn:schemas-microsoft-com:office:word" xmlns:w="http://schemas.openxmlformats.org/wordprocessingml/2006/main" xmlns:w14="http://schemas.microsoft.com/office/word/2010/wordml" xmlns:wpg="http://schemas.microsoft.com/office/word/2010/wordprocessingGroup" xmlns:wpi="http://schemas.microsoft.com/office/word/2010/wordprocessingInk" xmlns:wne="http://schemas.microsoft.com/office/word/2006/wordml" xmlns:wps="http://schemas.microsoft.com/office/word/2010/wordprocessingShape" mc:Ignorable="w14 wp14">
-  <w:docDefaults>
-    <w:rPrDefault>
-      <w:rPr>
-        <w:rFonts w:asciiTheme="minorHAnsi" w:eastAsiaTheme="minorHAnsi" w:hAnsiTheme="minorHAnsi" w:cstheme="minorBidi"/>
-        <w:sz w:val="22"/>
-        <w:szCs w:val="22"/>
-        <w:lang w:val="en-US" w:eastAsia="en-US" w:bidi="ar-SA"/>
-      </w:rPr>
-    </w:rPrDefault>
-    <w:pPrDefault>
-      <w:pPr>
-        <w:spacing w:after="160" w:line="259" w:lineRule="auto"/>
-      </w:pPr>
-    </w:pPrDefault>
-  </w:docDefaults>
-  <w:latentStyles w:defLockedState="0" w:defUIPriority="99" w:defSemiHidden="1" w:defUnhideWhenUsed="1" w:defQFormat="0" w:count="267">
-    <w:lsdException w:name="Normal" w:semiHidden="0" w:uiPriority="0" w:unhideWhenUsed="0" w:qFormat="1"/>
-    <w:lsdException w:name="heading 1" w:semiHidden="0" w:uiPriority="9" w:unhideWhenUsed="0" w:qFormat="1"/>
-    <w:lsdException w:name="heading 2" w:uiPriority="9" w:qFormat="1"/>
-    <w:lsdException w:name="heading 3" w:uiPriority="9" w:qFormat="1"/>
-    <w:lsdException w:name="heading 4" w:uiPriority="9" w:qFormat="1"/>
-    <w:lsdException w:name="heading 5" w:uiPriority="9" w:qFormat="1"/>
-    <w:lsdException w:name="heading 6" w:uiPriority="9" w:qFormat="1"/>
-    <w:lsdException w:name="heading 7" w:uiPriority="9" w:qFormat="1"/>
-    <w:lsdException w:name="heading 8" w:uiPriority="9" w:qFormat="1"/>
-    <w:lsdException w:name="heading 9" w:uiPriority="9" w:qFormat="1"/>
-    <w:lsdException w:name="toc 1" w:uiPriority="39" w:qFormat="1"/>
-    <w:lsdException w:name="toc 2" w:uiPriority="39" w:qFormat="1"/>
-    <w:lsdException w:name="toc 3" w:uiPriority="39" w:qFormat="1"/>
-    <w:lsdException w:name="toc 4" w:uiPriority="39"/>
-    <w:lsdException w:name="toc 5" w:uiPriority="39"/>
-    <w:lsdException w:name="toc 6" w:uiPriority="39"/>
-    <w:lsdException w:name="toc 7" w:uiPriority="39"/>
-    <w:lsdException w:name="toc 8" w:uiPriority="39"/>
-    <w:lsdException w:name="toc 9" w:uiPriority="39"/>
-    <w:lsdException w:name="caption" w:uiPriority="35" w:qFormat="1"/>
-    <w:lsdException w:name="Title" w:semiHidden="0" w:uiPriority="10" w:unhideWhenUsed="0" w:qFormat="1"/>
-    <w:lsdException w:name="Default Paragraph Font" w:uiPriority="1"/>
-    <w:lsdException w:name="Subtitle" w:semiHidden="0" w:uiPriority="11" w:unhideWhenUsed="0" w:qFormat="1"/>
-    <w:lsdException w:name="Strong" w:semiHidden="0" w:uiPriority="22" w:unhideWhenUsed="0" w:qFormat="1"/>
-    <w:lsdException w:name="Emphasis" w:semiHidden="0" w:uiPriority="20" w:unhideWhenUsed="0" w:qFormat="1"/>
-    <w:lsdException w:name="Table Grid" w:uiPriority="39"/>
-    <w:lsdException w:name="Placeholder Text" w:unhideWhenUsed="0"/>
-    <w:lsdException w:name="No Spacing" w:semiHidden="0" w:uiPriority="1" w:unhideWhenUsed="0" w:qFormat="1"/>
-    <w:lsdException w:name="Light Shading" w:semiHidden="0" w:uiPriority="60" w:unhideWhenUsed="0"/>
-    <w:lsdException w:name="Light List" w:semiHidden="0" w:uiPriority="61" w:unhideWhenUsed="0"/>
-    <w:lsdException w:name="Light Grid" w:semiHidden="0" w:uiPriority="62" w:unhideWhenUsed="0"/>
-    <w:lsdException w:name="Medium Shading 1" w:semiHidden="0" w:uiPriority="63" w:unhideWhenUsed="0"/>
-    <w:lsdException w:name="Medium Shading 2" w:semiHidden="0" w:uiPriority="64" w:unhideWhenUsed="0"/>
-    <w:lsdException w:name="Medium List 1" w:semiHidden="0" w:uiPriority="65" w:unhideWhenUsed="0"/>
-    <w:lsdException w:name="Medium List 2" w:semiHidden="0" w:uiPriority="66" w:unhideWhenUsed="0"/>
-    <w:lsdException w:name="Medium Grid 1" w:semiHidden="0" w:uiPriority="67" w:unhideWhenUsed="0"/>
-    <w:lsdException w:name="Medium Grid 2" w:semiHidden="0" w:uiPriority="68" w:unhideWhenUsed="0"/>
-    <w:lsdException w:name="Medium Grid 3" w:semiHidden="0" w:uiPriority="69" w:unhideWhenUsed="0"/>
-    <w:lsdException w:name="Dark List" w:semiHidden="0" w:uiPriority="70" w:unhideWhenUsed="0"/>
-    <w:lsdException w:name="Colorful Shading" w:semiHidden="0" w:uiPriority="71" w:unhideWhenUsed="0"/>
-    <w:lsdException w:name="Colorful List" w:semiHidden="0" w:uiPriority="72" w:unhideWhenUsed="0"/>
-    <w:lsdException w:name="Colorful Grid" w:semiHidden="0" w:uiPriority="73" w:unhideWhenUsed="0"/>
-    <w:lsdException w:name="Light Shading Accent 1" w:semiHidden="0" w:uiPriority="60" w:unhideWhenUsed="0"/>
-    <w:lsdException w:name="Light List Accent 1" w:semiHidden="0" w:uiPriority="61" w:unhideWhenUsed="0"/>
-    <w:lsdException w:name="Light Grid Accent 1" w:semiHidden="0" w:uiPriority="62" w:unhideWhenUsed="0"/>
-    <w:lsdException w:name="Medium Shading 1 Accent 1" w:semiHidden="0" w:uiPriority="63" w:unhideWhenUsed="0"/>
-    <w:lsdException w:name="Medium Shading 2 Accent 1" w:semiHidden="0" w:uiPriority="64" w:unhideWhenUsed="0"/>
-    <w:lsdException w:name="Medium List 1 Accent 1" w:semiHidden="0" w:uiPriority="65" w:unhideWhenUsed="0"/>
-    <w:lsdException w:name="Revision" w:unhideWhenUsed="0"/>
-    <w:lsdException w:name="List Paragraph" w:semiHidden="0" w:uiPriority="34" w:unhideWhenUsed="0" w:qFormat="1"/>
-    <w:lsdException w:name="Quote" w:semiHidden="0" w:uiPriority="29" w:unhideWhenUsed="0" w:qFormat="1"/>
-    <w:lsdException w:name="Intense Quote" w:semiHidden="0" w:uiPriority="30" w:unhideWhenUsed="0" w:qFormat="1"/>
-    <w:lsdException w:name="Medium List 2 Accent 1" w:semiHidden="0" w:uiPriority="66" w:unhideWhenUsed="0"/>
-    <w:lsdException w:name="Medium Grid 1 Accent 1" w:semiHidden="0" w:uiPriority="67" w:unhideWhenUsed="0"/>
-    <w:lsdException w:name="Medium Grid 2 Accent 1" w:semiHidden="0" w:uiPriority="68" w:unhideWhenUsed="0"/>
-    <w:lsdException w:name="Medium Grid 3 Accent 1" w:semiHidden="0" w:uiPriority="69" w:unhideWhenUsed="0"/>
-    <w:lsdException w:name="Dark List Accent 1" w:semiHidden="0" w:uiPriority="70" w:unhideWhenUsed="0"/>
-    <w:lsdException w:name="Colorful Shading Accent 1" w:semiHidden="0" w:uiPriority="71" w:unhideWhenUsed="0"/>
-    <w:lsdException w:name="Colorful List Accent 1" w:semiHidden="0" w:uiPriority="72" w:unhideWhenUsed="0"/>
-    <w:lsdException w:name="Colorful Grid Accent 1" w:semiHidden="0" w:uiPriority="73" w:unhideWhenUsed="0"/>
-    <w:lsdException w:name="Light Shading Accent 2" w:semiHidden="0" w:uiPriority="60" w:unhideWhenUsed="0"/>
-    <w:lsdException w:name="Light List Accent 2" w:semiHidden="0" w:uiPriority="61" w:unhideWhenUsed="0"/>
-    <w:lsdException w:name="Light Grid Accent 2" w:semiHidden="0" w:uiPriority="62" w:unhideWhenUsed="0"/>
-    <w:lsdException w:name="Medium Shading 1 Accent 2" w:semiHidden="0" w:uiPriority="63" w:unhideWhenUsed="0"/>
-    <w:lsdException w:name="Medium Shading 2 Accent 2" w:semiHidden="0" w:uiPriority="64" w:unhideWhenUsed="0"/>
-    <w:lsdException w:name="Medium List 1 Accent 2" w:semiHidden="0" w:uiPriority="65" w:unhideWhenUsed="0"/>
-    <w:lsdException w:name="Medium List 2 Accent 2" w:semiHidden="0" w:uiPriority="66" w:unhideWhenUsed="0"/>
-    <w:lsdException w:name="Medium Grid 1 Accent 2" w:semiHidden="0" w:uiPriority="67" w:unhideWhenUsed="0"/>
-    <w:lsdException w:name="Medium Grid 2 Accent 2" w:semiHidden="0" w:uiPriority="68" w:unhideWhenUsed="0"/>
-    <w:lsdException w:name="Medium Grid 3 Accent 2" w:semiHidden="0" w:uiPriority="69" w:unhideWhenUsed="0"/>
-    <w:lsdException w:name="Dark List Accent 2" w:semiHidden="0" w:uiPriority="70" w:unhideWhenUsed="0"/>
-    <w:lsdException w:name="Colorful Shading Accent 2" w:semiHidden="0" w:uiPriority="71" w:unhideWhenUsed="0"/>
-    <w:lsdException w:name="Colorful List Accent 2" w:semiHidden="0" w:uiPriority="72" w:unhideWhenUsed="0"/>
-    <w:lsdException w:name="Colorful Grid Accent 2" w:semiHidden="0" w:uiPriority="73" w:unhideWhenUsed="0"/>
-    <w:lsdException w:name="Light Shading Accent 3" w:semiHidden="0" w:uiPriority="60" w:unhideWhenUsed="0"/>
-    <w:lsdException w:name="Light List Accent 3" w:semiHidden="0" w:uiPriority="61" w:unhideWhenUsed="0"/>
-    <w:lsdException w:name="Light Grid Accent 3" w:semiHidden="0" w:uiPriority="62" w:unhideWhenUsed="0"/>
-    <w:lsdException w:name="Medium Shading 1 Accent 3" w:semiHidden="0" w:uiPriority="63" w:unhideWhenUsed="0"/>
-    <w:lsdException w:name="Medium Shading 2 Accent 3" w:semiHidden="0" w:uiPriority="64" w:unhideWhenUsed="0"/>
-    <w:lsdException w:name="Medium List 1 Accent 3" w:semiHidden="0" w:uiPriority="65" w:unhideWhenUsed="0"/>
-    <w:lsdException w:name="Medium List 2 Accent 3" w:semiHidden="0" w:uiPriority="66" w:unhideWhenUsed="0"/>
-    <w:lsdException w:name="Medium Grid 1 Accent 3" w:semiHidden="0" w:uiPriority="67" w:unhideWhenUsed="0"/>
-    <w:lsdException w:name="Medium Grid 2 Accent 3" w:semiHidden="0" w:uiPriority="68" w:unhideWhenUsed="0"/>
-    <w:lsdException w:name="Medium Grid 3 Accent 3" w:semiHidden="0" w:uiPriority="69" w:unhideWhenUsed="0"/>
-    <w:lsdException w:name="Dark List Accent 3" w:semiHidden="0" w:uiPriority="70" w:unhideWhenUsed="0"/>
-    <w:lsdException w:name="Colorful Shading Accent 3" w:semiHidden="0" w:uiPriority="71" w:unhideWhenUsed="0"/>
-    <w:lsdException w:name="Colorful List Accent 3" w:semiHidden="0" w:uiPriority="72" w:unhideWhenUsed="0"/>
-    <w:lsdException w:name="Colorful Grid Accent 3" w:semiHidden="0" w:uiPriority="73" w:unhideWhenUsed="0"/>
-    <w:lsdException w:name="Light Shading Accent 4" w:semiHidden="0" w:uiPriority="60" w:unhideWhenUsed="0"/>
-    <w:lsdException w:name="Light List Accent 4" w:semiHidden="0" w:uiPriority="61" w:unhideWhenUsed="0"/>
-    <w:lsdException w:name="Light Grid Accent 4" w:semiHidden="0" w:uiPriority="62" w:unhideWhenUsed="0"/>
-    <w:lsdException w:name="Medium Shading 1 Accent 4" w:semiHidden="0" w:uiPriority="63" w:unhideWhenUsed="0"/>
-    <w:lsdException w:name="Medium Shading 2 Accent 4" w:semiHidden="0" w:uiPriority="64" w:unhideWhenUsed="0"/>
-    <w:lsdException w:name="Medium List 1 Accent 4" w:semiHidden="0" w:uiPriority="65" w:unhideWhenUsed="0"/>
-    <w:lsdException w:name="Medium List 2 Accent 4" w:semiHidden="0" w:uiPriority="66" w:unhideWhenUsed="0"/>
-    <w:lsdException w:name="Medium Grid 1 Accent 4" w:semiHidden="0" w:uiPriority="67" w:unhideWhenUsed="0"/>
-    <w:lsdException w:name="Medium Grid 2 Accent 4" w:semiHidden="0" w:uiPriority="68" w:unhideWhenUsed="0"/>
-    <w:lsdException w:name="Medium Grid 3 Accent 4" w:semiHidden="0" w:uiPriority="69" w:unhideWhenUsed="0"/>
-    <w:lsdException w:name="Dark List Accent 4" w:semiHidden="0" w:uiPriority="70" w:unhideWhenUsed="0"/>
-    <w:lsdException w:name="Colorful Shading Accent 4" w:semiHidden="0" w:uiPriority="71" w:unhideWhenUsed="0"/>
-    <w:lsdException w:name="Colorful List Accent 4" w:semiHidden="0" w:uiPriority="72" w:unhideWhenUsed="0"/>
-    <w:lsdException w:name="Colorful Grid Accent 4" w:semiHidden="0" w:uiPriority="73" w:unhideWhenUsed="0"/>
-    <w:lsdException w:name="Light Shading Accent 5" w:semiHidden="0" w:uiPriority="60" w:unhideWhenUsed="0"/>
-    <w:lsdException w:name="Light List Accent 5" w:semiHidden="0" w:uiPriority="61" w:unhideWhenUsed="0"/>
-    <w:lsdException w:name="Light Grid Accent 5" w:semiHidden="0" w:uiPriority="62" w:unhideWhenUsed="0"/>
-    <w:lsdException w:name="Medium Shading 1 Accent 5" w:semiHidden="0" w:uiPriority="63" w:unhideWhenUsed="0"/>
-    <w:lsdException w:name="Medium Shading 2 Accent 5" w:semiHidden="0" w:uiPriority="64" w:unhideWhenUsed="0"/>
-    <w:lsdException w:name="Medium List 1 Accent 5" w:semiHidden="0" w:uiPriority="65" w:unhideWhenUsed="0"/>
-    <w:lsdException w:name="Medium List 2 Accent 5" w:semiHidden="0" w:uiPriority="66" w:unhideWhenUsed="0"/>
-    <w:lsdException w:name="Medium Grid 1 Accent 5" w:semiHidden="0" w:uiPriority="67" w:unhideWhenUsed="0"/>
-    <w:lsdException w:name="Medium Grid 2 Accent 5" w:semiHidden="0" w:uiPriority="68" w:unhideWhenUsed="0"/>
-    <w:lsdException w:name="Medium Grid 3 Accent 5" w:semiHidden="0" w:uiPriority="69" w:unhideWhenUsed="0"/>
-    <w:lsdException w:name="Dark List Accent 5" w:semiHidden="0" w:uiPriority="70" w:unhideWhenUsed="0"/>
-    <w:lsdException w:name="Colorful Shading Accent 5" w:semiHidden="0" w:uiPriority="71" w:unhideWhenUsed="0"/>
-    <w:lsdException w:name="Colorful List Accent 5" w:semiHidden="0" w:uiPriority="72" w:unhideWhenUsed="0"/>
-    <w:lsdException w:name="Colorful Grid Accent 5" w:semiHidden="0" w:uiPriority="73" w:unhideWhenUsed="0"/>
-    <w:lsdException w:name="Light Shading Accent 6" w:semiHidden="0" w:uiPriority="60" w:unhideWhenUsed="0"/>
-    <w:lsdException w:name="Light List Accent 6" w:semiHidden="0" w:uiPriority="61" w:unhideWhenUsed="0"/>
-    <w:lsdException w:name="Light Grid Accent 6" w:semiHidden="0" w:uiPriority="62" w:unhideWhenUsed="0"/>
-    <w:lsdException w:name="Medium Shading 1 Accent 6" w:semiHidden="0" w:uiPriority="63" w:unhideWhenUsed="0"/>
-    <w:lsdException w:name="Medium Shading 2 Accent 6" w:semiHidden="0" w:uiPriority="64" w:unhideWhenUsed="0"/>
-    <w:lsdException w:name="Medium List 1 Accent 6" w:semiHidden="0" w:uiPriority="65" w:unhideWhenUsed="0"/>
-    <w:lsdException w:name="Medium List 2 Accent 6" w:semiHidden="0" w:uiPriority="66" w:unhideWhenUsed="0"/>
-    <w:lsdException w:name="Medium Grid 1 Accent 6" w:semiHidden="0" w:uiPriority="67" w:unhideWhenUsed="0"/>
-    <w:lsdException w:name="Medium Grid 2 Accent 6" w:semiHidden="0" w:uiPriority="68" w:unhideWhenUsed="0"/>
-    <w:lsdException w:name="Medium Grid 3 Accent 6" w:semiHidden="0" w:uiPriority="69" w:unhideWhenUsed="0"/>
-    <w:lsdException w:name="Dark List Accent 6" w:semiHidden="0" w:uiPriority="70" w:unhideWhenUsed="0"/>
-    <w:lsdException w:name="Colorful Shading Accent 6" w:semiHidden="0" w:uiPriority="71" w:unhideWhenUsed="0"/>
-    <w:lsdException w:name="Colorful List Accent 6" w:semiHidden="0" w:uiPriority="72" w:unhideWhenUsed="0"/>
-    <w:lsdException w:name="Colorful Grid Accent 6" w:semiHidden="0" w:uiPriority="73" w:unhideWhenUsed="0"/>
-    <w:lsdException w:name="Subtle Emphasis" w:semiHidden="0" w:uiPriority="19" w:unhideWhenUsed="0" w:qFormat="1"/>
-    <w:lsdException w:name="Intense Emphasis" w:semiHidden="0" w:uiPriority="21" w:unhideWhenUsed="0" w:qFormat="1"/>
-    <w:lsdException w:name="Subtle Reference" w:semiHidden="0" w:uiPriority="31" w:unhideWhenUsed="0" w:qFormat="1"/>
-    <w:lsdException w:name="Intense Reference" w:semiHidden="0" w:uiPriority="32" w:unhideWhenUsed="0" w:qFormat="1"/>
-    <w:lsdException w:name="Book Title" w:semiHidden="0" w:uiPriority="33" w:unhideWhenUsed="0" w:qFormat="1"/>
-    <w:lsdException w:name="Bibliography" w:uiPriority="37"/>
-    <w:lsdException w:name="TOC Heading" w:uiPriority="39" w:qFormat="1"/>
-  </w:latentStyles>
-  <w:style w:type="paragraph" w:default="1" w:styleId="Normal">
-    <w:name w:val="Normal"/>
-    <w:qFormat/>
-    <w:rsid w:val="00837ABD"/>
-    <w:pPr>
-      <w:spacing w:after="200" w:line="276" w:lineRule="auto"/>
-    </w:pPr>
-  </w:style>
-  <w:style w:type="paragraph" w:styleId="Cabealho1">
-    <w:name w:val="heading 1"/>
-    <w:basedOn w:val="Normal"/>
-    <w:next w:val="Normal"/>
-    <w:link w:val="Cabealho1Carcter"/>
-    <w:uiPriority w:val="9"/>
-    <w:qFormat/>
-    <w:rsid w:val="004D5AF7"/>
-    <w:pPr>
-      <w:keepNext/>
-      <w:keepLines/>
-      <w:spacing w:before="240" w:after="0"/>
-      <w:outlineLvl w:val="0"/>
-    </w:pPr>
-    <w:rPr>
-      <w:rFonts w:asciiTheme="majorHAnsi" w:eastAsiaTheme="majorEastAsia" w:hAnsiTheme="majorHAnsi" w:cstheme="majorBidi"/>
-      <w:color w:val="2F5496" w:themeColor="accent1" w:themeShade="BF"/>
-      <w:sz w:val="32"/>
-      <w:szCs w:val="32"/>
-    </w:rPr>
-  </w:style>
-  <w:style w:type="paragraph" w:styleId="Cabealho2">
-    <w:name w:val="heading 2"/>
-    <w:basedOn w:val="Normal"/>
-    <w:next w:val="Normal"/>
-    <w:link w:val="Cabealho2Carcter"/>
-    <w:uiPriority w:val="9"/>
-    <w:unhideWhenUsed/>
-    <w:qFormat/>
-    <w:rsid w:val="009D1674"/>
-    <w:pPr>
-      <w:keepNext/>
-      <w:keepLines/>
-      <w:spacing w:before="40" w:after="0"/>
-      <w:outlineLvl w:val="1"/>
-    </w:pPr>
-    <w:rPr>
-      <w:rFonts w:asciiTheme="majorHAnsi" w:eastAsiaTheme="majorEastAsia" w:hAnsiTheme="majorHAnsi" w:cstheme="majorBidi"/>
-      <w:color w:val="2F5496" w:themeColor="accent1" w:themeShade="BF"/>
-      <w:sz w:val="26"/>
-      <w:szCs w:val="26"/>
-    </w:rPr>
-  </w:style>
-  <w:style w:type="character" w:default="1" w:styleId="Tipodeletrapredefinidodopargrafo">
-    <w:name w:val="Default Paragraph Font"/>
-    <w:uiPriority w:val="1"/>
-    <w:semiHidden/>
-    <w:unhideWhenUsed/>
-  </w:style>
-  <w:style w:type="table" w:default="1" w:styleId="Tabelanormal">
-    <w:name w:val="Normal Table"/>
-    <w:uiPriority w:val="99"/>
-    <w:semiHidden/>
-    <w:unhideWhenUsed/>
-    <w:tblPr>
-      <w:tblInd w:w="0" w:type="dxa"/>
-      <w:tblCellMar>
-        <w:top w:w="0" w:type="dxa"/>
-        <w:left w:w="108" w:type="dxa"/>
-        <w:bottom w:w="0" w:type="dxa"/>
-        <w:right w:w="108" w:type="dxa"/>
-      </w:tblCellMar>
-    </w:tblPr>
-  </w:style>
-  <w:style w:type="numbering" w:default="1" w:styleId="Semlista">
-    <w:name w:val="No List"/>
-    <w:uiPriority w:val="99"/>
-    <w:semiHidden/>
-    <w:unhideWhenUsed/>
-  </w:style>
-  <w:style w:type="paragraph" w:styleId="Cabealho">
-    <w:name w:val="header"/>
-    <w:basedOn w:val="Normal"/>
-    <w:link w:val="CabealhoCarcter"/>
-    <w:uiPriority w:val="99"/>
-    <w:unhideWhenUsed/>
-    <w:rsid w:val="003E181F"/>
-    <w:pPr>
-      <w:tabs>
-        <w:tab w:val="center" w:pos="4680"/>
-        <w:tab w:val="right" w:pos="9360"/>
-      </w:tabs>
-      <w:spacing w:after="0" w:line="240" w:lineRule="auto"/>
-    </w:pPr>
-  </w:style>
-  <w:style w:type="character" w:customStyle="1" w:styleId="CabealhoCarcter">
-    <w:name w:val="Cabeçalho Carácter"/>
-    <w:basedOn w:val="Tipodeletrapredefinidodopargrafo"/>
-    <w:link w:val="Cabealho"/>
-    <w:uiPriority w:val="99"/>
-    <w:rsid w:val="003E181F"/>
-  </w:style>
-  <w:style w:type="paragraph" w:styleId="Rodap">
-    <w:name w:val="footer"/>
-    <w:basedOn w:val="Normal"/>
-    <w:link w:val="RodapCarcter"/>
-    <w:uiPriority w:val="99"/>
-    <w:unhideWhenUsed/>
-    <w:rsid w:val="003E181F"/>
-    <w:pPr>
-      <w:tabs>
-        <w:tab w:val="center" w:pos="4680"/>
-        <w:tab w:val="right" w:pos="9360"/>
-      </w:tabs>
-      <w:spacing w:after="0" w:line="240" w:lineRule="auto"/>
-    </w:pPr>
-  </w:style>
-  <w:style w:type="character" w:customStyle="1" w:styleId="RodapCarcter">
-    <w:name w:val="Rodapé Carácter"/>
-    <w:basedOn w:val="Tipodeletrapredefinidodopargrafo"/>
-    <w:link w:val="Rodap"/>
-    <w:uiPriority w:val="99"/>
-    <w:rsid w:val="003E181F"/>
-  </w:style>
-  <w:style w:type="paragraph" w:styleId="PargrafodaLista">
-    <w:name w:val="List Paragraph"/>
-    <w:basedOn w:val="Normal"/>
-    <w:uiPriority w:val="34"/>
-    <w:qFormat/>
-    <w:rsid w:val="003E181F"/>
-    <w:pPr>
-      <w:ind w:left="720"/>
-      <w:contextualSpacing/>
-    </w:pPr>
-  </w:style>
-  <w:style w:type="character" w:customStyle="1" w:styleId="Cabealho1Carcter">
-    <w:name w:val="Cabeçalho 1 Carácter"/>
-    <w:basedOn w:val="Tipodeletrapredefinidodopargrafo"/>
-    <w:link w:val="Cabealho1"/>
-    <w:uiPriority w:val="9"/>
-    <w:rsid w:val="004D5AF7"/>
-    <w:rPr>
-      <w:rFonts w:asciiTheme="majorHAnsi" w:eastAsiaTheme="majorEastAsia" w:hAnsiTheme="majorHAnsi" w:cstheme="majorBidi"/>
-      <w:color w:val="2F5496" w:themeColor="accent1" w:themeShade="BF"/>
-      <w:sz w:val="32"/>
-      <w:szCs w:val="32"/>
-    </w:rPr>
-  </w:style>
-  <w:style w:type="character" w:customStyle="1" w:styleId="Cabealho2Carcter">
-    <w:name w:val="Cabeçalho 2 Carácter"/>
-    <w:basedOn w:val="Tipodeletrapredefinidodopargrafo"/>
-    <w:link w:val="Cabealho2"/>
-    <w:uiPriority w:val="9"/>
-    <w:rsid w:val="009D1674"/>
-    <w:rPr>
-      <w:rFonts w:asciiTheme="majorHAnsi" w:eastAsiaTheme="majorEastAsia" w:hAnsiTheme="majorHAnsi" w:cstheme="majorBidi"/>
-      <w:color w:val="2F5496" w:themeColor="accent1" w:themeShade="BF"/>
-      <w:sz w:val="26"/>
-      <w:szCs w:val="26"/>
-    </w:rPr>
-  </w:style>
-  <w:style w:type="paragraph" w:styleId="Textodebalo">
-    <w:name w:val="Balloon Text"/>
-    <w:basedOn w:val="Normal"/>
-    <w:link w:val="TextodebaloCarcter"/>
-    <w:uiPriority w:val="99"/>
-    <w:semiHidden/>
-    <w:unhideWhenUsed/>
-    <w:rsid w:val="00881A13"/>
-    <w:pPr>
-      <w:spacing w:after="0" w:line="240" w:lineRule="auto"/>
-    </w:pPr>
-    <w:rPr>
-      <w:rFonts w:ascii="Tahoma" w:hAnsi="Tahoma" w:cs="Tahoma"/>
-      <w:sz w:val="16"/>
-      <w:szCs w:val="16"/>
-    </w:rPr>
-  </w:style>
-  <w:style w:type="character" w:customStyle="1" w:styleId="TextodebaloCarcter">
-    <w:name w:val="Texto de balão Carácter"/>
-    <w:basedOn w:val="Tipodeletrapredefinidodopargrafo"/>
-    <w:link w:val="Textodebalo"/>
-    <w:uiPriority w:val="99"/>
-    <w:semiHidden/>
-    <w:rsid w:val="00881A13"/>
-    <w:rPr>
-      <w:rFonts w:ascii="Tahoma" w:hAnsi="Tahoma" w:cs="Tahoma"/>
-      <w:sz w:val="16"/>
-      <w:szCs w:val="16"/>
-    </w:rPr>
-  </w:style>
-  <w:style w:type="paragraph" w:styleId="Ttulodondice">
-    <w:name w:val="TOC Heading"/>
-    <w:basedOn w:val="Cabealho1"/>
-    <w:next w:val="Normal"/>
-    <w:uiPriority w:val="39"/>
-    <w:semiHidden/>
-    <w:unhideWhenUsed/>
-    <w:qFormat/>
-    <w:rsid w:val="00881A13"/>
-    <w:pPr>
-      <w:spacing w:before="480"/>
-      <w:outlineLvl w:val="9"/>
-    </w:pPr>
-    <w:rPr>
-      <w:b/>
-      <w:bCs/>
-      <w:sz w:val="28"/>
-      <w:szCs w:val="28"/>
-      <w:lang w:eastAsia="ja-JP"/>
-    </w:rPr>
-  </w:style>
-  <w:style w:type="paragraph" w:styleId="ndice2">
-    <w:name w:val="toc 2"/>
-    <w:basedOn w:val="Normal"/>
-    <w:next w:val="Normal"/>
-    <w:autoRedefine/>
-    <w:uiPriority w:val="39"/>
-    <w:unhideWhenUsed/>
-    <w:qFormat/>
-    <w:rsid w:val="00C9160C"/>
-    <w:pPr>
-      <w:tabs>
-        <w:tab w:val="left" w:pos="630"/>
-        <w:tab w:val="left" w:pos="880"/>
-        <w:tab w:val="right" w:leader="dot" w:pos="9350"/>
-      </w:tabs>
-      <w:spacing w:after="100"/>
-      <w:ind w:left="220"/>
-    </w:pPr>
-    <w:rPr>
-      <w:rFonts w:eastAsiaTheme="minorEastAsia"/>
-      <w:lang w:eastAsia="ja-JP"/>
-    </w:rPr>
-  </w:style>
-  <w:style w:type="paragraph" w:styleId="ndice1">
-    <w:name w:val="toc 1"/>
-    <w:basedOn w:val="Normal"/>
-    <w:next w:val="Normal"/>
-    <w:autoRedefine/>
-    <w:uiPriority w:val="39"/>
-    <w:unhideWhenUsed/>
-    <w:qFormat/>
-    <w:rsid w:val="00881A13"/>
-    <w:pPr>
-      <w:spacing w:after="100"/>
-    </w:pPr>
-    <w:rPr>
-      <w:rFonts w:eastAsiaTheme="minorEastAsia"/>
-      <w:lang w:eastAsia="ja-JP"/>
-    </w:rPr>
-  </w:style>
-  <w:style w:type="paragraph" w:styleId="ndice3">
-    <w:name w:val="toc 3"/>
-    <w:basedOn w:val="Normal"/>
-    <w:next w:val="Normal"/>
-    <w:autoRedefine/>
-    <w:uiPriority w:val="39"/>
-    <w:semiHidden/>
-    <w:unhideWhenUsed/>
-    <w:qFormat/>
-    <w:rsid w:val="00881A13"/>
-    <w:pPr>
-      <w:spacing w:after="100"/>
-      <w:ind w:left="440"/>
-    </w:pPr>
-    <w:rPr>
-      <w:rFonts w:eastAsiaTheme="minorEastAsia"/>
-      <w:lang w:eastAsia="ja-JP"/>
-    </w:rPr>
-  </w:style>
-  <w:style w:type="character" w:styleId="Hiperligao">
-    <w:name w:val="Hyperlink"/>
-    <w:basedOn w:val="Tipodeletrapredefinidodopargrafo"/>
+    <w:basedOn w:val="Fontepargpadro"/>
     <w:uiPriority w:val="99"/>
     <w:unhideWhenUsed/>
     <w:rsid w:val="00881A13"/>
@@ -5508,7 +5163,7 @@
   <a:extraClrSchemeLst/>
   <a:extLst>
     <a:ext uri="{05A4C25C-085E-4340-85A3-A5531E510DB2}">
-      <thm15:themeFamily xmlns="" xmlns:thm15="http://schemas.microsoft.com/office/thememl/2012/main" name="Office Theme" id="{62F939B6-93AF-4DB8-9C6B-D6C7DFDC589F}" vid="{4A3C46E8-61CC-4603-A589-7422A47A8E4A}"/>
+      <thm15:themeFamily xmlns:thm15="http://schemas.microsoft.com/office/thememl/2012/main" name="Office Theme" id="{62F939B6-93AF-4DB8-9C6B-D6C7DFDC589F}" vid="{4A3C46E8-61CC-4603-A589-7422A47A8E4A}"/>
     </a:ext>
   </a:extLst>
 </a:theme>
@@ -5519,7 +5174,7 @@
 </file>
 
 <file path=customXml/itemProps1.xml><?xml version="1.0" encoding="utf-8"?>
-<ds:datastoreItem xmlns:ds="http://schemas.openxmlformats.org/officeDocument/2006/customXml" ds:itemID="{84FB1E59-4758-4118-A0F3-1EB8CA9D53D4}">
+<ds:datastoreItem xmlns:ds="http://schemas.openxmlformats.org/officeDocument/2006/customXml" ds:itemID="{65C284B4-897C-4269-B2F5-91DAD6EADDD5}">
   <ds:schemaRefs>
     <ds:schemaRef ds:uri="http://schemas.openxmlformats.org/officeDocument/2006/bibliography"/>
   </ds:schemaRefs>

</xml_diff>